<commit_message>
Casos de uso extendido
</commit_message>
<xml_diff>
--- a/Trimestre 2/4. Documento de Alcance y vision.docx
+++ b/Trimestre 2/4. Documento de Alcance y vision.docx
@@ -98,7 +98,10 @@
         <w:t>Organización:</w:t>
       </w:r>
       <w:r>
-        <w:t xml:space="preserve"> Brisas Gems</w:t>
+        <w:t xml:space="preserve"> </w:t>
+      </w:r>
+      <w:r>
+        <w:t>Portento</w:t>
       </w:r>
     </w:p>
     <w:p>
@@ -148,8 +151,7 @@
       <w:pPr>
         <w:pStyle w:val="TOCEntry"/>
       </w:pPr>
-      <w:bookmarkStart w:id="4" w:name="_Toc114837641"/>
-      <w:bookmarkStart w:id="5" w:name="_Toc416530762"/>
+      <w:bookmarkStart w:id="4" w:name="_Toc416530762"/>
       <w:r>
         <w:lastRenderedPageBreak/>
         <w:t>Tabl</w:t>
@@ -160,7 +162,6 @@
       <w:r>
         <w:t xml:space="preserve"> </w:t>
       </w:r>
-      <w:bookmarkEnd w:id="4"/>
       <w:r>
         <w:t>de contenidos</w:t>
       </w:r>
@@ -171,9 +172,10 @@
         <w:pStyle w:val="TDC1"/>
         <w:rPr>
           <w:rFonts w:asciiTheme="minorHAnsi" w:eastAsiaTheme="minorEastAsia" w:hAnsiTheme="minorHAnsi" w:cstheme="minorBidi"/>
-          <w:noProof w:val="0"/>
-          <w:sz w:val="22"/>
-          <w:szCs w:val="22"/>
+          <w:kern w:val="2"/>
+          <w:szCs w:val="24"/>
+          <w:lang w:eastAsia="es-CO"/>
+          <w14:ligatures w14:val="standardContextual"/>
         </w:rPr>
       </w:pPr>
       <w:r>
@@ -201,1352 +203,1376 @@
         <w:fldChar w:fldCharType="separate"/>
       </w:r>
       <w:r>
-        <w:rPr>
-          <w:noProof w:val="0"/>
-        </w:rPr>
-        <w:t>Tabl</w:t>
-      </w:r>
-      <w:r>
-        <w:rPr>
-          <w:noProof w:val="0"/>
-        </w:rPr>
-        <w:t>a de contenidos</w:t>
-      </w:r>
-      <w:r>
-        <w:rPr>
-          <w:noProof w:val="0"/>
+        <w:t>1.</w:t>
+      </w:r>
+      <w:r>
+        <w:rPr>
+          <w:rFonts w:asciiTheme="minorHAnsi" w:eastAsiaTheme="minorEastAsia" w:hAnsiTheme="minorHAnsi" w:cstheme="minorBidi"/>
+          <w:kern w:val="2"/>
+          <w:szCs w:val="24"/>
+          <w:lang w:eastAsia="es-CO"/>
+          <w14:ligatures w14:val="standardContextual"/>
         </w:rPr>
         <w:tab/>
       </w:r>
       <w:r>
-        <w:rPr>
-          <w:noProof w:val="0"/>
-        </w:rPr>
+        <w:t>Requisitos empresariales</w:t>
+      </w:r>
+      <w:r>
+        <w:tab/>
+      </w:r>
+      <w:r>
         <w:fldChar w:fldCharType="begin"/>
       </w:r>
       <w:r>
-        <w:rPr>
-          <w:noProof w:val="0"/>
-        </w:rPr>
-        <w:instrText xml:space="preserve"> PAGEREF _Toc114837641 \h </w:instrText>
-      </w:r>
-      <w:r>
-        <w:rPr>
-          <w:noProof w:val="0"/>
-        </w:rPr>
-      </w:r>
-      <w:r>
-        <w:rPr>
-          <w:noProof w:val="0"/>
-        </w:rPr>
+        <w:instrText xml:space="preserve"> PAGEREF _Toc187913731 \h </w:instrText>
+      </w:r>
+      <w:r>
         <w:fldChar w:fldCharType="separate"/>
       </w:r>
       <w:r>
-        <w:t>ii</w:t>
-      </w:r>
-      <w:r>
-        <w:rPr>
-          <w:noProof w:val="0"/>
-        </w:rPr>
+        <w:t>1</w:t>
+      </w:r>
+      <w:r>
         <w:fldChar w:fldCharType="end"/>
       </w:r>
     </w:p>
     <w:p>
       <w:pPr>
-        <w:pStyle w:val="TDC1"/>
+        <w:pStyle w:val="TDC2"/>
         <w:rPr>
           <w:rFonts w:asciiTheme="minorHAnsi" w:eastAsiaTheme="minorEastAsia" w:hAnsiTheme="minorHAnsi" w:cstheme="minorBidi"/>
-          <w:noProof w:val="0"/>
-          <w:sz w:val="22"/>
-          <w:szCs w:val="22"/>
-        </w:rPr>
-      </w:pPr>
-      <w:r>
-        <w:rPr>
-          <w:noProof w:val="0"/>
-        </w:rPr>
-        <w:t>Historial de revisiones</w:t>
-      </w:r>
-      <w:r>
-        <w:rPr>
-          <w:noProof w:val="0"/>
+          <w:kern w:val="2"/>
+          <w:szCs w:val="24"/>
+          <w:lang w:eastAsia="es-CO"/>
+          <w14:ligatures w14:val="standardContextual"/>
+        </w:rPr>
+      </w:pPr>
+      <w:r>
+        <w:t>1.1.</w:t>
+      </w:r>
+      <w:r>
+        <w:rPr>
+          <w:rFonts w:asciiTheme="minorHAnsi" w:eastAsiaTheme="minorEastAsia" w:hAnsiTheme="minorHAnsi" w:cstheme="minorBidi"/>
+          <w:kern w:val="2"/>
+          <w:szCs w:val="24"/>
+          <w:lang w:eastAsia="es-CO"/>
+          <w14:ligatures w14:val="standardContextual"/>
         </w:rPr>
         <w:tab/>
       </w:r>
       <w:r>
-        <w:rPr>
-          <w:noProof w:val="0"/>
-        </w:rPr>
+        <w:t>Antecedentes</w:t>
+      </w:r>
+      <w:r>
+        <w:tab/>
+      </w:r>
+      <w:r>
         <w:fldChar w:fldCharType="begin"/>
       </w:r>
       <w:r>
-        <w:rPr>
-          <w:noProof w:val="0"/>
-        </w:rPr>
-        <w:instrText xml:space="preserve"> PAGEREF _Toc114837642 \h </w:instrText>
-      </w:r>
-      <w:r>
-        <w:rPr>
-          <w:noProof w:val="0"/>
-        </w:rPr>
+        <w:instrText xml:space="preserve"> PAGEREF _Toc187913732 \h </w:instrText>
+      </w:r>
+      <w:r>
         <w:fldChar w:fldCharType="separate"/>
       </w:r>
+      <w:r>
+        <w:t>1</w:t>
+      </w:r>
+      <w:r>
+        <w:fldChar w:fldCharType="end"/>
+      </w:r>
+    </w:p>
+    <w:p>
+      <w:pPr>
+        <w:pStyle w:val="TDC2"/>
+        <w:rPr>
+          <w:rFonts w:asciiTheme="minorHAnsi" w:eastAsiaTheme="minorEastAsia" w:hAnsiTheme="minorHAnsi" w:cstheme="minorBidi"/>
+          <w:kern w:val="2"/>
+          <w:szCs w:val="24"/>
+          <w:lang w:eastAsia="es-CO"/>
+          <w14:ligatures w14:val="standardContextual"/>
+        </w:rPr>
+      </w:pPr>
+      <w:r>
+        <w:t>1.2.</w:t>
+      </w:r>
+      <w:r>
+        <w:rPr>
+          <w:rFonts w:asciiTheme="minorHAnsi" w:eastAsiaTheme="minorEastAsia" w:hAnsiTheme="minorHAnsi" w:cstheme="minorBidi"/>
+          <w:kern w:val="2"/>
+          <w:szCs w:val="24"/>
+          <w:lang w:eastAsia="es-CO"/>
+          <w14:ligatures w14:val="standardContextual"/>
+        </w:rPr>
+        <w:tab/>
+      </w:r>
+      <w:r>
+        <w:t>Problema u oportunidad de negocio</w:t>
+      </w:r>
+      <w:r>
+        <w:tab/>
+      </w:r>
+      <w:r>
+        <w:fldChar w:fldCharType="begin"/>
+      </w:r>
+      <w:r>
+        <w:instrText xml:space="preserve"> PAGEREF _Toc187913733 \h </w:instrText>
+      </w:r>
+      <w:r>
+        <w:fldChar w:fldCharType="separate"/>
+      </w:r>
+      <w:r>
+        <w:t>1</w:t>
+      </w:r>
+      <w:r>
+        <w:fldChar w:fldCharType="end"/>
+      </w:r>
+    </w:p>
+    <w:p>
+      <w:pPr>
+        <w:pStyle w:val="TDC3"/>
+        <w:tabs>
+          <w:tab w:val="left" w:pos="1440"/>
+          <w:tab w:val="right" w:leader="dot" w:pos="8630"/>
+        </w:tabs>
+        <w:rPr>
+          <w:rFonts w:asciiTheme="minorHAnsi" w:eastAsiaTheme="minorEastAsia" w:hAnsiTheme="minorHAnsi" w:cstheme="minorBidi"/>
+          <w:noProof/>
+          <w:kern w:val="2"/>
+          <w:szCs w:val="24"/>
+          <w:lang w:eastAsia="es-CO"/>
+          <w14:ligatures w14:val="standardContextual"/>
+        </w:rPr>
+      </w:pPr>
       <w:r>
         <w:rPr>
           <w:b/>
           <w:bCs/>
-          <w:lang w:val="es-ES"/>
-        </w:rPr>
-        <w:t>¡Error! Marcador no definido.</w:t>
-      </w:r>
-      <w:r>
-        <w:rPr>
-          <w:noProof w:val="0"/>
-        </w:rPr>
-        <w:fldChar w:fldCharType="end"/>
-      </w:r>
-    </w:p>
-    <w:p>
-      <w:pPr>
-        <w:pStyle w:val="TDC1"/>
+          <w:noProof/>
+        </w:rPr>
+        <w:t>1.2.1</w:t>
+      </w:r>
+      <w:r>
         <w:rPr>
           <w:rFonts w:asciiTheme="minorHAnsi" w:eastAsiaTheme="minorEastAsia" w:hAnsiTheme="minorHAnsi" w:cstheme="minorBidi"/>
-          <w:noProof w:val="0"/>
-          <w:sz w:val="22"/>
-          <w:szCs w:val="22"/>
-        </w:rPr>
-      </w:pPr>
-      <w:r>
-        <w:rPr>
-          <w:noProof w:val="0"/>
-        </w:rPr>
-        <w:t>1.</w:t>
-      </w:r>
-      <w:r>
-        <w:rPr>
-          <w:rFonts w:asciiTheme="minorHAnsi" w:eastAsiaTheme="minorEastAsia" w:hAnsiTheme="minorHAnsi" w:cstheme="minorBidi"/>
-          <w:noProof w:val="0"/>
-          <w:sz w:val="22"/>
-          <w:szCs w:val="22"/>
+          <w:noProof/>
+          <w:kern w:val="2"/>
+          <w:szCs w:val="24"/>
+          <w:lang w:eastAsia="es-CO"/>
+          <w14:ligatures w14:val="standardContextual"/>
         </w:rPr>
         <w:tab/>
-      </w:r>
-      <w:r>
-        <w:rPr>
-          <w:noProof w:val="0"/>
-        </w:rPr>
-        <w:t xml:space="preserve">Requisitos </w:t>
-      </w:r>
-      <w:r>
-        <w:rPr>
-          <w:noProof w:val="0"/>
-        </w:rPr>
-        <w:t>empresariales</w:t>
-      </w:r>
-      <w:r>
-        <w:rPr>
-          <w:noProof w:val="0"/>
-        </w:rPr>
-        <w:tab/>
-      </w:r>
-      <w:r>
-        <w:rPr>
-          <w:noProof w:val="0"/>
-        </w:rPr>
-        <w:fldChar w:fldCharType="begin"/>
-      </w:r>
-      <w:r>
-        <w:rPr>
-          <w:noProof w:val="0"/>
-        </w:rPr>
-        <w:instrText xml:space="preserve"> PAGEREF _Toc114837643 \h </w:instrText>
-      </w:r>
-      <w:r>
-        <w:rPr>
-          <w:noProof w:val="0"/>
-        </w:rPr>
-        <w:fldChar w:fldCharType="separate"/>
       </w:r>
       <w:r>
         <w:rPr>
           <w:b/>
           <w:bCs/>
-          <w:lang w:val="es-ES"/>
-        </w:rPr>
-        <w:t>¡Error! Marcador no definido.</w:t>
-      </w:r>
-      <w:r>
-        <w:rPr>
-          <w:noProof w:val="0"/>
+          <w:noProof/>
+          <w:lang w:eastAsia="es-CO"/>
+        </w:rPr>
+        <w:t>Situación</w:t>
+      </w:r>
+      <w:r>
+        <w:rPr>
+          <w:noProof/>
+        </w:rPr>
+        <w:tab/>
+      </w:r>
+      <w:r>
+        <w:rPr>
+          <w:noProof/>
+        </w:rPr>
+        <w:fldChar w:fldCharType="begin"/>
+      </w:r>
+      <w:r>
+        <w:rPr>
+          <w:noProof/>
+        </w:rPr>
+        <w:instrText xml:space="preserve"> PAGEREF _Toc187913734 \h </w:instrText>
+      </w:r>
+      <w:r>
+        <w:rPr>
+          <w:noProof/>
+        </w:rPr>
+      </w:r>
+      <w:r>
+        <w:rPr>
+          <w:noProof/>
+        </w:rPr>
+        <w:fldChar w:fldCharType="separate"/>
+      </w:r>
+      <w:r>
+        <w:rPr>
+          <w:noProof/>
+        </w:rPr>
+        <w:t>1</w:t>
+      </w:r>
+      <w:r>
+        <w:rPr>
+          <w:noProof/>
         </w:rPr>
         <w:fldChar w:fldCharType="end"/>
       </w:r>
     </w:p>
     <w:p>
       <w:pPr>
-        <w:pStyle w:val="TDC2"/>
+        <w:pStyle w:val="TDC3"/>
+        <w:tabs>
+          <w:tab w:val="left" w:pos="1440"/>
+          <w:tab w:val="right" w:leader="dot" w:pos="8630"/>
+        </w:tabs>
         <w:rPr>
           <w:rFonts w:asciiTheme="minorHAnsi" w:eastAsiaTheme="minorEastAsia" w:hAnsiTheme="minorHAnsi" w:cstheme="minorBidi"/>
-          <w:noProof w:val="0"/>
-          <w:sz w:val="22"/>
-          <w:szCs w:val="22"/>
-        </w:rPr>
-      </w:pPr>
-      <w:r>
-        <w:rPr>
-          <w:noProof w:val="0"/>
-        </w:rPr>
-        <w:t>1.1.</w:t>
-      </w:r>
-      <w:r>
-        <w:rPr>
-          <w:rFonts w:asciiTheme="minorHAnsi" w:eastAsiaTheme="minorEastAsia" w:hAnsiTheme="minorHAnsi" w:cstheme="minorBidi"/>
-          <w:noProof w:val="0"/>
-          <w:sz w:val="22"/>
-          <w:szCs w:val="22"/>
-        </w:rPr>
-        <w:tab/>
-      </w:r>
-      <w:r>
-        <w:rPr>
-          <w:noProof w:val="0"/>
-        </w:rPr>
-        <w:t>Antecedentes</w:t>
-      </w:r>
-      <w:r>
-        <w:rPr>
-          <w:noProof w:val="0"/>
-        </w:rPr>
-        <w:tab/>
-      </w:r>
-      <w:r>
-        <w:rPr>
-          <w:noProof w:val="0"/>
-        </w:rPr>
-        <w:fldChar w:fldCharType="begin"/>
-      </w:r>
-      <w:r>
-        <w:rPr>
-          <w:noProof w:val="0"/>
-        </w:rPr>
-        <w:instrText xml:space="preserve"> PAGEREF _Toc114837644 \h </w:instrText>
-      </w:r>
-      <w:r>
-        <w:rPr>
-          <w:noProof w:val="0"/>
-        </w:rPr>
-        <w:fldChar w:fldCharType="separate"/>
-      </w:r>
+          <w:noProof/>
+          <w:kern w:val="2"/>
+          <w:szCs w:val="24"/>
+          <w:lang w:eastAsia="es-CO"/>
+          <w14:ligatures w14:val="standardContextual"/>
+        </w:rPr>
+      </w:pPr>
       <w:r>
         <w:rPr>
           <w:b/>
           <w:bCs/>
-          <w:lang w:val="es-ES"/>
-        </w:rPr>
-        <w:t>¡Error! Marcador no definido.</w:t>
-      </w:r>
-      <w:r>
-        <w:rPr>
-          <w:noProof w:val="0"/>
-        </w:rPr>
-        <w:fldChar w:fldCharType="end"/>
-      </w:r>
-    </w:p>
-    <w:p>
-      <w:pPr>
-        <w:pStyle w:val="TDC2"/>
+          <w:noProof/>
+        </w:rPr>
+        <w:t>1.2.2</w:t>
+      </w:r>
+      <w:r>
         <w:rPr>
           <w:rFonts w:asciiTheme="minorHAnsi" w:eastAsiaTheme="minorEastAsia" w:hAnsiTheme="minorHAnsi" w:cstheme="minorBidi"/>
-          <w:noProof w:val="0"/>
-          <w:sz w:val="22"/>
-          <w:szCs w:val="22"/>
-        </w:rPr>
-      </w:pPr>
-      <w:r>
-        <w:rPr>
-          <w:noProof w:val="0"/>
-        </w:rPr>
-        <w:t>1.2.</w:t>
-      </w:r>
-      <w:r>
-        <w:rPr>
-          <w:rFonts w:asciiTheme="minorHAnsi" w:eastAsiaTheme="minorEastAsia" w:hAnsiTheme="minorHAnsi" w:cstheme="minorBidi"/>
-          <w:noProof w:val="0"/>
-          <w:sz w:val="22"/>
-          <w:szCs w:val="22"/>
+          <w:noProof/>
+          <w:kern w:val="2"/>
+          <w:szCs w:val="24"/>
+          <w:lang w:eastAsia="es-CO"/>
+          <w14:ligatures w14:val="standardContextual"/>
         </w:rPr>
         <w:tab/>
-      </w:r>
-      <w:r>
-        <w:rPr>
-          <w:noProof w:val="0"/>
-        </w:rPr>
-        <w:t>Problema u oportunidad de negocio</w:t>
-      </w:r>
-      <w:r>
-        <w:rPr>
-          <w:noProof w:val="0"/>
-        </w:rPr>
-        <w:tab/>
-      </w:r>
-      <w:r>
-        <w:rPr>
-          <w:noProof w:val="0"/>
-        </w:rPr>
-        <w:fldChar w:fldCharType="begin"/>
-      </w:r>
-      <w:r>
-        <w:rPr>
-          <w:noProof w:val="0"/>
-        </w:rPr>
-        <w:instrText xml:space="preserve"> PAGEREF _Toc114837645 \h </w:instrText>
-      </w:r>
-      <w:r>
-        <w:rPr>
-          <w:noProof w:val="0"/>
-        </w:rPr>
-      </w:r>
-      <w:r>
-        <w:rPr>
-          <w:noProof w:val="0"/>
-        </w:rPr>
-        <w:fldChar w:fldCharType="separate"/>
-      </w:r>
-      <w:r>
-        <w:t>1</w:t>
-      </w:r>
-      <w:r>
-        <w:rPr>
-          <w:noProof w:val="0"/>
-        </w:rPr>
-        <w:fldChar w:fldCharType="end"/>
-      </w:r>
-    </w:p>
-    <w:p>
-      <w:pPr>
-        <w:pStyle w:val="TDC2"/>
-        <w:rPr>
-          <w:rFonts w:asciiTheme="minorHAnsi" w:eastAsiaTheme="minorEastAsia" w:hAnsiTheme="minorHAnsi" w:cstheme="minorBidi"/>
-          <w:noProof w:val="0"/>
-          <w:sz w:val="22"/>
-          <w:szCs w:val="22"/>
-        </w:rPr>
-      </w:pPr>
-      <w:r>
-        <w:rPr>
-          <w:noProof w:val="0"/>
-        </w:rPr>
-        <w:t>1.3.</w:t>
-      </w:r>
-      <w:r>
-        <w:rPr>
-          <w:rFonts w:asciiTheme="minorHAnsi" w:eastAsiaTheme="minorEastAsia" w:hAnsiTheme="minorHAnsi" w:cstheme="minorBidi"/>
-          <w:noProof w:val="0"/>
-          <w:sz w:val="22"/>
-          <w:szCs w:val="22"/>
-        </w:rPr>
-        <w:tab/>
-      </w:r>
-      <w:r>
-        <w:rPr>
-          <w:noProof w:val="0"/>
-        </w:rPr>
-        <w:t xml:space="preserve">Objetivos </w:t>
-      </w:r>
-      <w:r>
-        <w:rPr>
-          <w:noProof w:val="0"/>
-        </w:rPr>
-        <w:t>empresariales</w:t>
-      </w:r>
-      <w:r>
-        <w:rPr>
-          <w:noProof w:val="0"/>
-        </w:rPr>
-        <w:tab/>
-      </w:r>
-      <w:r>
-        <w:rPr>
-          <w:noProof w:val="0"/>
-        </w:rPr>
-        <w:fldChar w:fldCharType="begin"/>
-      </w:r>
-      <w:r>
-        <w:rPr>
-          <w:noProof w:val="0"/>
-        </w:rPr>
-        <w:instrText xml:space="preserve"> PAGEREF _Toc114837646 \h </w:instrText>
-      </w:r>
-      <w:r>
-        <w:rPr>
-          <w:noProof w:val="0"/>
-        </w:rPr>
-      </w:r>
-      <w:r>
-        <w:rPr>
-          <w:noProof w:val="0"/>
-        </w:rPr>
-        <w:fldChar w:fldCharType="separate"/>
-      </w:r>
-      <w:r>
-        <w:t>1</w:t>
-      </w:r>
-      <w:r>
-        <w:rPr>
-          <w:noProof w:val="0"/>
-        </w:rPr>
-        <w:fldChar w:fldCharType="end"/>
-      </w:r>
-    </w:p>
-    <w:p>
-      <w:pPr>
-        <w:pStyle w:val="TDC2"/>
-        <w:rPr>
-          <w:rFonts w:asciiTheme="minorHAnsi" w:eastAsiaTheme="minorEastAsia" w:hAnsiTheme="minorHAnsi" w:cstheme="minorBidi"/>
-          <w:noProof w:val="0"/>
-          <w:sz w:val="22"/>
-          <w:szCs w:val="22"/>
-        </w:rPr>
-      </w:pPr>
-      <w:r>
-        <w:rPr>
-          <w:noProof w:val="0"/>
-        </w:rPr>
-        <w:t>1.4.</w:t>
-      </w:r>
-      <w:r>
-        <w:rPr>
-          <w:rFonts w:asciiTheme="minorHAnsi" w:eastAsiaTheme="minorEastAsia" w:hAnsiTheme="minorHAnsi" w:cstheme="minorBidi"/>
-          <w:noProof w:val="0"/>
-          <w:sz w:val="22"/>
-          <w:szCs w:val="22"/>
-        </w:rPr>
-        <w:tab/>
-      </w:r>
-      <w:r>
-        <w:rPr>
-          <w:noProof w:val="0"/>
-        </w:rPr>
-        <w:t>Métricas</w:t>
-      </w:r>
-      <w:r>
-        <w:rPr>
-          <w:noProof w:val="0"/>
-        </w:rPr>
-        <w:t xml:space="preserve"> de </w:t>
-      </w:r>
-      <w:r>
-        <w:rPr>
-          <w:noProof w:val="0"/>
-        </w:rPr>
-        <w:t>éxito</w:t>
-      </w:r>
-      <w:r>
-        <w:rPr>
-          <w:noProof w:val="0"/>
-        </w:rPr>
-        <w:tab/>
-      </w:r>
-      <w:r>
-        <w:rPr>
-          <w:noProof w:val="0"/>
-        </w:rPr>
-        <w:fldChar w:fldCharType="begin"/>
-      </w:r>
-      <w:r>
-        <w:rPr>
-          <w:noProof w:val="0"/>
-        </w:rPr>
-        <w:instrText xml:space="preserve"> PAGEREF _Toc114837647 \h </w:instrText>
-      </w:r>
-      <w:r>
-        <w:rPr>
-          <w:noProof w:val="0"/>
-        </w:rPr>
-      </w:r>
-      <w:r>
-        <w:rPr>
-          <w:noProof w:val="0"/>
-        </w:rPr>
-        <w:fldChar w:fldCharType="separate"/>
-      </w:r>
-      <w:r>
-        <w:t>2</w:t>
-      </w:r>
-      <w:r>
-        <w:rPr>
-          <w:noProof w:val="0"/>
-        </w:rPr>
-        <w:fldChar w:fldCharType="end"/>
-      </w:r>
-    </w:p>
-    <w:p>
-      <w:pPr>
-        <w:pStyle w:val="TDC2"/>
-        <w:rPr>
-          <w:rFonts w:asciiTheme="minorHAnsi" w:eastAsiaTheme="minorEastAsia" w:hAnsiTheme="minorHAnsi" w:cstheme="minorBidi"/>
-          <w:noProof w:val="0"/>
-          <w:sz w:val="22"/>
-          <w:szCs w:val="22"/>
-        </w:rPr>
-      </w:pPr>
-      <w:r>
-        <w:rPr>
-          <w:noProof w:val="0"/>
-        </w:rPr>
-        <w:t>1.5.</w:t>
-      </w:r>
-      <w:r>
-        <w:rPr>
-          <w:rFonts w:asciiTheme="minorHAnsi" w:eastAsiaTheme="minorEastAsia" w:hAnsiTheme="minorHAnsi" w:cstheme="minorBidi"/>
-          <w:noProof w:val="0"/>
-          <w:sz w:val="22"/>
-          <w:szCs w:val="22"/>
-        </w:rPr>
-        <w:tab/>
-      </w:r>
-      <w:r>
-        <w:rPr>
-          <w:noProof w:val="0"/>
-        </w:rPr>
-        <w:t>Declaración</w:t>
-      </w:r>
-      <w:r>
-        <w:rPr>
-          <w:noProof w:val="0"/>
-        </w:rPr>
-        <w:t xml:space="preserve"> de la </w:t>
-      </w:r>
-      <w:r>
-        <w:rPr>
-          <w:noProof w:val="0"/>
-        </w:rPr>
-        <w:t>visión</w:t>
-      </w:r>
-      <w:r>
-        <w:rPr>
-          <w:noProof w:val="0"/>
-        </w:rPr>
-        <w:tab/>
-      </w:r>
-      <w:r>
-        <w:rPr>
-          <w:noProof w:val="0"/>
-        </w:rPr>
-        <w:fldChar w:fldCharType="begin"/>
-      </w:r>
-      <w:r>
-        <w:rPr>
-          <w:noProof w:val="0"/>
-        </w:rPr>
-        <w:instrText xml:space="preserve"> PAGEREF _Toc114837648 \h </w:instrText>
-      </w:r>
-      <w:r>
-        <w:rPr>
-          <w:noProof w:val="0"/>
-        </w:rPr>
-      </w:r>
-      <w:r>
-        <w:rPr>
-          <w:noProof w:val="0"/>
-        </w:rPr>
-        <w:fldChar w:fldCharType="separate"/>
-      </w:r>
-      <w:r>
-        <w:t>2</w:t>
-      </w:r>
-      <w:r>
-        <w:rPr>
-          <w:noProof w:val="0"/>
-        </w:rPr>
-        <w:fldChar w:fldCharType="end"/>
-      </w:r>
-    </w:p>
-    <w:p>
-      <w:pPr>
-        <w:pStyle w:val="TDC2"/>
-        <w:rPr>
-          <w:rFonts w:asciiTheme="minorHAnsi" w:eastAsiaTheme="minorEastAsia" w:hAnsiTheme="minorHAnsi" w:cstheme="minorBidi"/>
-          <w:noProof w:val="0"/>
-          <w:sz w:val="22"/>
-          <w:szCs w:val="22"/>
-        </w:rPr>
-      </w:pPr>
-      <w:r>
-        <w:rPr>
-          <w:noProof w:val="0"/>
-        </w:rPr>
-        <w:t>1.6.</w:t>
-      </w:r>
-      <w:r>
-        <w:rPr>
-          <w:rFonts w:asciiTheme="minorHAnsi" w:eastAsiaTheme="minorEastAsia" w:hAnsiTheme="minorHAnsi" w:cstheme="minorBidi"/>
-          <w:noProof w:val="0"/>
-          <w:sz w:val="22"/>
-          <w:szCs w:val="22"/>
-        </w:rPr>
-        <w:tab/>
-      </w:r>
-      <w:r>
-        <w:rPr>
-          <w:noProof w:val="0"/>
-        </w:rPr>
-        <w:t>Riesgos del negocio</w:t>
-      </w:r>
-      <w:r>
-        <w:rPr>
-          <w:noProof w:val="0"/>
-        </w:rPr>
-        <w:tab/>
-      </w:r>
-      <w:r>
-        <w:rPr>
-          <w:noProof w:val="0"/>
-        </w:rPr>
-        <w:fldChar w:fldCharType="begin"/>
-      </w:r>
-      <w:r>
-        <w:rPr>
-          <w:noProof w:val="0"/>
-        </w:rPr>
-        <w:instrText xml:space="preserve"> PAGEREF _Toc114837649 \h </w:instrText>
-      </w:r>
-      <w:r>
-        <w:rPr>
-          <w:noProof w:val="0"/>
-        </w:rPr>
-      </w:r>
-      <w:r>
-        <w:rPr>
-          <w:noProof w:val="0"/>
-        </w:rPr>
-        <w:fldChar w:fldCharType="separate"/>
-      </w:r>
-      <w:r>
-        <w:t>2</w:t>
-      </w:r>
-      <w:r>
-        <w:rPr>
-          <w:noProof w:val="0"/>
-        </w:rPr>
-        <w:fldChar w:fldCharType="end"/>
-      </w:r>
-    </w:p>
-    <w:p>
-      <w:pPr>
-        <w:pStyle w:val="TDC2"/>
-        <w:rPr>
-          <w:rFonts w:asciiTheme="minorHAnsi" w:eastAsiaTheme="minorEastAsia" w:hAnsiTheme="minorHAnsi" w:cstheme="minorBidi"/>
-          <w:noProof w:val="0"/>
-          <w:sz w:val="22"/>
-          <w:szCs w:val="22"/>
-        </w:rPr>
-      </w:pPr>
-      <w:r>
-        <w:rPr>
-          <w:noProof w:val="0"/>
-        </w:rPr>
-        <w:t>1.7.</w:t>
-      </w:r>
-      <w:r>
-        <w:rPr>
-          <w:rFonts w:asciiTheme="minorHAnsi" w:eastAsiaTheme="minorEastAsia" w:hAnsiTheme="minorHAnsi" w:cstheme="minorBidi"/>
-          <w:noProof w:val="0"/>
-          <w:sz w:val="22"/>
-          <w:szCs w:val="22"/>
-        </w:rPr>
-        <w:tab/>
-      </w:r>
-      <w:r>
-        <w:rPr>
-          <w:noProof w:val="0"/>
-        </w:rPr>
-        <w:t>S</w:t>
-      </w:r>
-      <w:r>
-        <w:rPr>
-          <w:noProof w:val="0"/>
-        </w:rPr>
-        <w:t>upo</w:t>
-      </w:r>
-      <w:r>
-        <w:rPr>
-          <w:noProof w:val="0"/>
-        </w:rPr>
-        <w:t>siciones y dependencias del negocio</w:t>
-      </w:r>
-      <w:r>
-        <w:rPr>
-          <w:noProof w:val="0"/>
-        </w:rPr>
-        <w:tab/>
-      </w:r>
-      <w:r>
-        <w:rPr>
-          <w:noProof w:val="0"/>
-        </w:rPr>
-        <w:fldChar w:fldCharType="begin"/>
-      </w:r>
-      <w:r>
-        <w:rPr>
-          <w:noProof w:val="0"/>
-        </w:rPr>
-        <w:instrText xml:space="preserve"> PAGEREF _Toc114837650 \h </w:instrText>
-      </w:r>
-      <w:r>
-        <w:rPr>
-          <w:noProof w:val="0"/>
-        </w:rPr>
-        <w:fldChar w:fldCharType="separate"/>
       </w:r>
       <w:r>
         <w:rPr>
           <w:b/>
           <w:bCs/>
-          <w:lang w:val="es-ES"/>
-        </w:rPr>
-        <w:t>¡Error! Marcador no definido.</w:t>
-      </w:r>
-      <w:r>
-        <w:rPr>
-          <w:noProof w:val="0"/>
+          <w:noProof/>
+          <w:lang w:eastAsia="es-CO"/>
+        </w:rPr>
+        <w:t>Problema:</w:t>
+      </w:r>
+      <w:r>
+        <w:rPr>
+          <w:noProof/>
+        </w:rPr>
+        <w:tab/>
+      </w:r>
+      <w:r>
+        <w:rPr>
+          <w:noProof/>
+        </w:rPr>
+        <w:fldChar w:fldCharType="begin"/>
+      </w:r>
+      <w:r>
+        <w:rPr>
+          <w:noProof/>
+        </w:rPr>
+        <w:instrText xml:space="preserve"> PAGEREF _Toc187913735 \h </w:instrText>
+      </w:r>
+      <w:r>
+        <w:rPr>
+          <w:noProof/>
+        </w:rPr>
+      </w:r>
+      <w:r>
+        <w:rPr>
+          <w:noProof/>
+        </w:rPr>
+        <w:fldChar w:fldCharType="separate"/>
+      </w:r>
+      <w:r>
+        <w:rPr>
+          <w:noProof/>
+        </w:rPr>
+        <w:t>1</w:t>
+      </w:r>
+      <w:r>
+        <w:rPr>
+          <w:noProof/>
         </w:rPr>
         <w:fldChar w:fldCharType="end"/>
       </w:r>
     </w:p>
     <w:p>
       <w:pPr>
-        <w:pStyle w:val="TDC1"/>
+        <w:pStyle w:val="TDC3"/>
+        <w:tabs>
+          <w:tab w:val="left" w:pos="1440"/>
+          <w:tab w:val="right" w:leader="dot" w:pos="8630"/>
+        </w:tabs>
         <w:rPr>
           <w:rFonts w:asciiTheme="minorHAnsi" w:eastAsiaTheme="minorEastAsia" w:hAnsiTheme="minorHAnsi" w:cstheme="minorBidi"/>
-          <w:noProof w:val="0"/>
-          <w:sz w:val="22"/>
-          <w:szCs w:val="22"/>
-        </w:rPr>
-      </w:pPr>
-      <w:r>
-        <w:rPr>
-          <w:noProof w:val="0"/>
-        </w:rPr>
-        <w:t>2.</w:t>
-      </w:r>
-      <w:r>
-        <w:rPr>
-          <w:rFonts w:asciiTheme="minorHAnsi" w:eastAsiaTheme="minorEastAsia" w:hAnsiTheme="minorHAnsi" w:cstheme="minorBidi"/>
-          <w:noProof w:val="0"/>
-          <w:sz w:val="22"/>
-          <w:szCs w:val="22"/>
-        </w:rPr>
-        <w:tab/>
-      </w:r>
-      <w:r>
-        <w:rPr>
-          <w:noProof w:val="0"/>
-        </w:rPr>
-        <w:t>Alcance y limitaciones</w:t>
-      </w:r>
-      <w:r>
-        <w:rPr>
-          <w:noProof w:val="0"/>
-        </w:rPr>
-        <w:tab/>
-      </w:r>
-      <w:r>
-        <w:rPr>
-          <w:noProof w:val="0"/>
-        </w:rPr>
-        <w:fldChar w:fldCharType="begin"/>
-      </w:r>
-      <w:r>
-        <w:rPr>
-          <w:noProof w:val="0"/>
-        </w:rPr>
-        <w:instrText xml:space="preserve"> PAGEREF _Toc114837651 \h </w:instrText>
-      </w:r>
-      <w:r>
-        <w:rPr>
-          <w:noProof w:val="0"/>
-        </w:rPr>
-      </w:r>
-      <w:r>
-        <w:rPr>
-          <w:noProof w:val="0"/>
-        </w:rPr>
-        <w:fldChar w:fldCharType="separate"/>
-      </w:r>
-      <w:r>
-        <w:t>2</w:t>
-      </w:r>
-      <w:r>
-        <w:rPr>
-          <w:noProof w:val="0"/>
-        </w:rPr>
-        <w:fldChar w:fldCharType="end"/>
-      </w:r>
-    </w:p>
-    <w:p>
-      <w:pPr>
-        <w:pStyle w:val="TDC2"/>
-        <w:rPr>
-          <w:rFonts w:asciiTheme="minorHAnsi" w:eastAsiaTheme="minorEastAsia" w:hAnsiTheme="minorHAnsi" w:cstheme="minorBidi"/>
-          <w:noProof w:val="0"/>
-          <w:sz w:val="22"/>
-          <w:szCs w:val="22"/>
-        </w:rPr>
-      </w:pPr>
-      <w:r>
-        <w:rPr>
-          <w:noProof w:val="0"/>
-        </w:rPr>
-        <w:t>2.1.</w:t>
-      </w:r>
-      <w:r>
-        <w:rPr>
-          <w:rFonts w:asciiTheme="minorHAnsi" w:eastAsiaTheme="minorEastAsia" w:hAnsiTheme="minorHAnsi" w:cstheme="minorBidi"/>
-          <w:noProof w:val="0"/>
-          <w:sz w:val="22"/>
-          <w:szCs w:val="22"/>
-        </w:rPr>
-        <w:tab/>
-      </w:r>
-      <w:r>
-        <w:rPr>
-          <w:noProof w:val="0"/>
-        </w:rPr>
-        <w:t>Características</w:t>
-      </w:r>
-      <w:r>
-        <w:rPr>
-          <w:noProof w:val="0"/>
-        </w:rPr>
-        <w:t xml:space="preserve"> principales</w:t>
-      </w:r>
-      <w:r>
-        <w:rPr>
-          <w:noProof w:val="0"/>
-        </w:rPr>
-        <w:tab/>
-      </w:r>
-      <w:r>
-        <w:rPr>
-          <w:noProof w:val="0"/>
-        </w:rPr>
-        <w:fldChar w:fldCharType="begin"/>
-      </w:r>
-      <w:r>
-        <w:rPr>
-          <w:noProof w:val="0"/>
-        </w:rPr>
-        <w:instrText xml:space="preserve"> PAGEREF _Toc114837652 \h </w:instrText>
-      </w:r>
-      <w:r>
-        <w:rPr>
-          <w:noProof w:val="0"/>
-        </w:rPr>
-        <w:fldChar w:fldCharType="separate"/>
-      </w:r>
+          <w:noProof/>
+          <w:kern w:val="2"/>
+          <w:szCs w:val="24"/>
+          <w:lang w:eastAsia="es-CO"/>
+          <w14:ligatures w14:val="standardContextual"/>
+        </w:rPr>
+      </w:pPr>
       <w:r>
         <w:rPr>
           <w:b/>
           <w:bCs/>
-          <w:lang w:val="es-ES"/>
-        </w:rPr>
-        <w:t>¡Error! Marcador no definido.</w:t>
-      </w:r>
-      <w:r>
-        <w:rPr>
-          <w:noProof w:val="0"/>
-        </w:rPr>
-        <w:fldChar w:fldCharType="end"/>
-      </w:r>
-    </w:p>
-    <w:p>
-      <w:pPr>
-        <w:pStyle w:val="TDC2"/>
+          <w:noProof/>
+          <w:lang w:eastAsia="es-CO"/>
+        </w:rPr>
+        <w:t>1.2.3</w:t>
+      </w:r>
+      <w:r>
         <w:rPr>
           <w:rFonts w:asciiTheme="minorHAnsi" w:eastAsiaTheme="minorEastAsia" w:hAnsiTheme="minorHAnsi" w:cstheme="minorBidi"/>
-          <w:noProof w:val="0"/>
-          <w:sz w:val="22"/>
-          <w:szCs w:val="22"/>
-        </w:rPr>
-      </w:pPr>
-      <w:r>
-        <w:rPr>
-          <w:noProof w:val="0"/>
-        </w:rPr>
-        <w:t>2.2.</w:t>
-      </w:r>
-      <w:r>
-        <w:rPr>
-          <w:rFonts w:asciiTheme="minorHAnsi" w:eastAsiaTheme="minorEastAsia" w:hAnsiTheme="minorHAnsi" w:cstheme="minorBidi"/>
-          <w:noProof w:val="0"/>
-          <w:sz w:val="22"/>
-          <w:szCs w:val="22"/>
+          <w:noProof/>
+          <w:kern w:val="2"/>
+          <w:szCs w:val="24"/>
+          <w:lang w:eastAsia="es-CO"/>
+          <w14:ligatures w14:val="standardContextual"/>
         </w:rPr>
         <w:tab/>
-      </w:r>
-      <w:r>
-        <w:rPr>
-          <w:noProof w:val="0"/>
-        </w:rPr>
-        <w:t>Alcance del lanzamiento inicial</w:t>
-      </w:r>
-      <w:r>
-        <w:rPr>
-          <w:noProof w:val="0"/>
-        </w:rPr>
-        <w:tab/>
-      </w:r>
-      <w:r>
-        <w:rPr>
-          <w:noProof w:val="0"/>
-        </w:rPr>
-        <w:fldChar w:fldCharType="begin"/>
-      </w:r>
-      <w:r>
-        <w:rPr>
-          <w:noProof w:val="0"/>
-        </w:rPr>
-        <w:instrText xml:space="preserve"> PAGEREF _Toc114837653 \h </w:instrText>
-      </w:r>
-      <w:r>
-        <w:rPr>
-          <w:noProof w:val="0"/>
-        </w:rPr>
-      </w:r>
-      <w:r>
-        <w:rPr>
-          <w:noProof w:val="0"/>
-        </w:rPr>
-        <w:fldChar w:fldCharType="separate"/>
-      </w:r>
-      <w:r>
-        <w:t>3</w:t>
-      </w:r>
-      <w:r>
-        <w:rPr>
-          <w:noProof w:val="0"/>
-        </w:rPr>
-        <w:fldChar w:fldCharType="end"/>
-      </w:r>
-    </w:p>
-    <w:p>
-      <w:pPr>
-        <w:pStyle w:val="TDC2"/>
-        <w:rPr>
-          <w:rFonts w:asciiTheme="minorHAnsi" w:eastAsiaTheme="minorEastAsia" w:hAnsiTheme="minorHAnsi" w:cstheme="minorBidi"/>
-          <w:noProof w:val="0"/>
-          <w:sz w:val="22"/>
-          <w:szCs w:val="22"/>
-        </w:rPr>
-      </w:pPr>
-      <w:r>
-        <w:rPr>
-          <w:noProof w:val="0"/>
-        </w:rPr>
-        <w:t>2.3.</w:t>
-      </w:r>
-      <w:r>
-        <w:rPr>
-          <w:rFonts w:asciiTheme="minorHAnsi" w:eastAsiaTheme="minorEastAsia" w:hAnsiTheme="minorHAnsi" w:cstheme="minorBidi"/>
-          <w:noProof w:val="0"/>
-          <w:sz w:val="22"/>
-          <w:szCs w:val="22"/>
-        </w:rPr>
-        <w:tab/>
-      </w:r>
-      <w:r>
-        <w:rPr>
-          <w:noProof w:val="0"/>
-        </w:rPr>
-        <w:t>Alcance de lanzamientos posteriores</w:t>
-      </w:r>
-      <w:r>
-        <w:rPr>
-          <w:noProof w:val="0"/>
-        </w:rPr>
-        <w:tab/>
-      </w:r>
-      <w:r>
-        <w:rPr>
-          <w:noProof w:val="0"/>
-        </w:rPr>
-        <w:fldChar w:fldCharType="begin"/>
-      </w:r>
-      <w:r>
-        <w:rPr>
-          <w:noProof w:val="0"/>
-        </w:rPr>
-        <w:instrText xml:space="preserve"> PAGEREF _Toc114837654 \h </w:instrText>
-      </w:r>
-      <w:r>
-        <w:rPr>
-          <w:noProof w:val="0"/>
-        </w:rPr>
-      </w:r>
-      <w:r>
-        <w:rPr>
-          <w:noProof w:val="0"/>
-        </w:rPr>
-        <w:fldChar w:fldCharType="separate"/>
-      </w:r>
-      <w:r>
-        <w:t>3</w:t>
-      </w:r>
-      <w:r>
-        <w:rPr>
-          <w:noProof w:val="0"/>
-        </w:rPr>
-        <w:fldChar w:fldCharType="end"/>
-      </w:r>
-    </w:p>
-    <w:p>
-      <w:pPr>
-        <w:pStyle w:val="TDC2"/>
-        <w:rPr>
-          <w:rFonts w:asciiTheme="minorHAnsi" w:eastAsiaTheme="minorEastAsia" w:hAnsiTheme="minorHAnsi" w:cstheme="minorBidi"/>
-          <w:noProof w:val="0"/>
-          <w:sz w:val="22"/>
-          <w:szCs w:val="22"/>
-        </w:rPr>
-      </w:pPr>
-      <w:r>
-        <w:rPr>
-          <w:noProof w:val="0"/>
-        </w:rPr>
-        <w:t>2.4.</w:t>
-      </w:r>
-      <w:r>
-        <w:rPr>
-          <w:rFonts w:asciiTheme="minorHAnsi" w:eastAsiaTheme="minorEastAsia" w:hAnsiTheme="minorHAnsi" w:cstheme="minorBidi"/>
-          <w:noProof w:val="0"/>
-          <w:sz w:val="22"/>
-          <w:szCs w:val="22"/>
-        </w:rPr>
-        <w:tab/>
-      </w:r>
-      <w:r>
-        <w:rPr>
-          <w:noProof w:val="0"/>
-        </w:rPr>
-        <w:t>Limitaciones y exclusiones</w:t>
-      </w:r>
-      <w:r>
-        <w:rPr>
-          <w:noProof w:val="0"/>
-        </w:rPr>
-        <w:tab/>
-      </w:r>
-      <w:r>
-        <w:rPr>
-          <w:noProof w:val="0"/>
-        </w:rPr>
-        <w:fldChar w:fldCharType="begin"/>
-      </w:r>
-      <w:r>
-        <w:rPr>
-          <w:noProof w:val="0"/>
-        </w:rPr>
-        <w:instrText xml:space="preserve"> PAGEREF _Toc114837655 \h </w:instrText>
-      </w:r>
-      <w:r>
-        <w:rPr>
-          <w:noProof w:val="0"/>
-        </w:rPr>
-        <w:fldChar w:fldCharType="separate"/>
       </w:r>
       <w:r>
         <w:rPr>
           <w:b/>
           <w:bCs/>
-          <w:lang w:val="es-ES"/>
-        </w:rPr>
-        <w:t>¡Error! Marcador no definido.</w:t>
-      </w:r>
-      <w:r>
-        <w:rPr>
-          <w:noProof w:val="0"/>
+          <w:noProof/>
+          <w:lang w:eastAsia="es-CO"/>
+        </w:rPr>
+        <w:t>Implicaciones:</w:t>
+      </w:r>
+      <w:r>
+        <w:rPr>
+          <w:noProof/>
+        </w:rPr>
+        <w:tab/>
+      </w:r>
+      <w:r>
+        <w:rPr>
+          <w:noProof/>
+        </w:rPr>
+        <w:fldChar w:fldCharType="begin"/>
+      </w:r>
+      <w:r>
+        <w:rPr>
+          <w:noProof/>
+        </w:rPr>
+        <w:instrText xml:space="preserve"> PAGEREF _Toc187913736 \h </w:instrText>
+      </w:r>
+      <w:r>
+        <w:rPr>
+          <w:noProof/>
+        </w:rPr>
+      </w:r>
+      <w:r>
+        <w:rPr>
+          <w:noProof/>
+        </w:rPr>
+        <w:fldChar w:fldCharType="separate"/>
+      </w:r>
+      <w:r>
+        <w:rPr>
+          <w:noProof/>
+        </w:rPr>
+        <w:t>1</w:t>
+      </w:r>
+      <w:r>
+        <w:rPr>
+          <w:noProof/>
         </w:rPr>
         <w:fldChar w:fldCharType="end"/>
       </w:r>
     </w:p>
     <w:p>
       <w:pPr>
-        <w:pStyle w:val="TDC1"/>
+        <w:pStyle w:val="TDC3"/>
+        <w:tabs>
+          <w:tab w:val="left" w:pos="1440"/>
+          <w:tab w:val="right" w:leader="dot" w:pos="8630"/>
+        </w:tabs>
         <w:rPr>
           <w:rFonts w:asciiTheme="minorHAnsi" w:eastAsiaTheme="minorEastAsia" w:hAnsiTheme="minorHAnsi" w:cstheme="minorBidi"/>
-          <w:noProof w:val="0"/>
-          <w:sz w:val="22"/>
-          <w:szCs w:val="22"/>
-        </w:rPr>
-      </w:pPr>
-      <w:r>
-        <w:rPr>
-          <w:noProof w:val="0"/>
-        </w:rPr>
-        <w:t>3.</w:t>
-      </w:r>
-      <w:r>
-        <w:rPr>
-          <w:rFonts w:asciiTheme="minorHAnsi" w:eastAsiaTheme="minorEastAsia" w:hAnsiTheme="minorHAnsi" w:cstheme="minorBidi"/>
-          <w:noProof w:val="0"/>
-          <w:sz w:val="22"/>
-          <w:szCs w:val="22"/>
-        </w:rPr>
-        <w:tab/>
-      </w:r>
-      <w:r>
-        <w:rPr>
-          <w:noProof w:val="0"/>
-        </w:rPr>
-        <w:t>Contexto del negocio</w:t>
-      </w:r>
-      <w:r>
-        <w:rPr>
-          <w:noProof w:val="0"/>
-        </w:rPr>
-        <w:tab/>
-      </w:r>
-      <w:r>
-        <w:rPr>
-          <w:noProof w:val="0"/>
-        </w:rPr>
-        <w:fldChar w:fldCharType="begin"/>
-      </w:r>
-      <w:r>
-        <w:rPr>
-          <w:noProof w:val="0"/>
-        </w:rPr>
-        <w:instrText xml:space="preserve"> PAGEREF _Toc114837656 \h </w:instrText>
-      </w:r>
-      <w:r>
-        <w:rPr>
-          <w:noProof w:val="0"/>
-        </w:rPr>
-        <w:fldChar w:fldCharType="separate"/>
-      </w:r>
+          <w:noProof/>
+          <w:kern w:val="2"/>
+          <w:szCs w:val="24"/>
+          <w:lang w:eastAsia="es-CO"/>
+          <w14:ligatures w14:val="standardContextual"/>
+        </w:rPr>
+      </w:pPr>
       <w:r>
         <w:rPr>
           <w:b/>
           <w:bCs/>
-          <w:lang w:val="es-ES"/>
-        </w:rPr>
-        <w:t>¡Error! Marcador no definido.</w:t>
-      </w:r>
-      <w:r>
-        <w:rPr>
-          <w:noProof w:val="0"/>
-        </w:rPr>
-        <w:fldChar w:fldCharType="end"/>
-      </w:r>
-    </w:p>
-    <w:p>
-      <w:pPr>
-        <w:pStyle w:val="TDC2"/>
+          <w:noProof/>
+          <w:lang w:eastAsia="es-CO"/>
+        </w:rPr>
+        <w:t>1.2.4</w:t>
+      </w:r>
+      <w:r>
         <w:rPr>
           <w:rFonts w:asciiTheme="minorHAnsi" w:eastAsiaTheme="minorEastAsia" w:hAnsiTheme="minorHAnsi" w:cstheme="minorBidi"/>
-          <w:noProof w:val="0"/>
-          <w:sz w:val="22"/>
-          <w:szCs w:val="22"/>
-        </w:rPr>
-      </w:pPr>
-      <w:r>
-        <w:rPr>
-          <w:noProof w:val="0"/>
-        </w:rPr>
-        <w:t>3.1.</w:t>
-      </w:r>
-      <w:r>
-        <w:rPr>
-          <w:rFonts w:asciiTheme="minorHAnsi" w:eastAsiaTheme="minorEastAsia" w:hAnsiTheme="minorHAnsi" w:cstheme="minorBidi"/>
-          <w:noProof w:val="0"/>
-          <w:sz w:val="22"/>
-          <w:szCs w:val="22"/>
+          <w:noProof/>
+          <w:kern w:val="2"/>
+          <w:szCs w:val="24"/>
+          <w:lang w:eastAsia="es-CO"/>
+          <w14:ligatures w14:val="standardContextual"/>
         </w:rPr>
         <w:tab/>
-      </w:r>
-      <w:r>
-        <w:rPr>
-          <w:noProof w:val="0"/>
-        </w:rPr>
-        <w:t>Perfiles de los Stakeholders</w:t>
-      </w:r>
-      <w:r>
-        <w:rPr>
-          <w:noProof w:val="0"/>
-        </w:rPr>
-        <w:tab/>
-      </w:r>
-      <w:r>
-        <w:rPr>
-          <w:noProof w:val="0"/>
-        </w:rPr>
-        <w:fldChar w:fldCharType="begin"/>
-      </w:r>
-      <w:r>
-        <w:rPr>
-          <w:noProof w:val="0"/>
-        </w:rPr>
-        <w:instrText xml:space="preserve"> PAGEREF _Toc114837657 \h </w:instrText>
-      </w:r>
-      <w:r>
-        <w:rPr>
-          <w:noProof w:val="0"/>
-        </w:rPr>
-        <w:fldChar w:fldCharType="separate"/>
       </w:r>
       <w:r>
         <w:rPr>
           <w:b/>
           <w:bCs/>
-          <w:lang w:val="es-ES"/>
-        </w:rPr>
-        <w:t>¡Error! Marcador no definido.</w:t>
-      </w:r>
-      <w:r>
-        <w:rPr>
-          <w:noProof w:val="0"/>
+          <w:noProof/>
+          <w:lang w:eastAsia="es-CO"/>
+        </w:rPr>
+        <w:t>Beneficio</w:t>
+      </w:r>
+      <w:r>
+        <w:rPr>
+          <w:noProof/>
+        </w:rPr>
+        <w:tab/>
+      </w:r>
+      <w:r>
+        <w:rPr>
+          <w:noProof/>
+        </w:rPr>
+        <w:fldChar w:fldCharType="begin"/>
+      </w:r>
+      <w:r>
+        <w:rPr>
+          <w:noProof/>
+        </w:rPr>
+        <w:instrText xml:space="preserve"> PAGEREF _Toc187913737 \h </w:instrText>
+      </w:r>
+      <w:r>
+        <w:rPr>
+          <w:noProof/>
+        </w:rPr>
+      </w:r>
+      <w:r>
+        <w:rPr>
+          <w:noProof/>
+        </w:rPr>
+        <w:fldChar w:fldCharType="separate"/>
+      </w:r>
+      <w:r>
+        <w:rPr>
+          <w:noProof/>
+        </w:rPr>
+        <w:t>1</w:t>
+      </w:r>
+      <w:r>
+        <w:rPr>
+          <w:noProof/>
         </w:rPr>
         <w:fldChar w:fldCharType="end"/>
       </w:r>
     </w:p>
     <w:p>
       <w:pPr>
-        <w:pStyle w:val="TDC2"/>
+        <w:pStyle w:val="TDC3"/>
+        <w:tabs>
+          <w:tab w:val="left" w:pos="1440"/>
+          <w:tab w:val="right" w:leader="dot" w:pos="8630"/>
+        </w:tabs>
         <w:rPr>
           <w:rFonts w:asciiTheme="minorHAnsi" w:eastAsiaTheme="minorEastAsia" w:hAnsiTheme="minorHAnsi" w:cstheme="minorBidi"/>
-          <w:noProof w:val="0"/>
-          <w:sz w:val="22"/>
-          <w:szCs w:val="22"/>
-        </w:rPr>
-      </w:pPr>
-      <w:r>
-        <w:rPr>
-          <w:noProof w:val="0"/>
-        </w:rPr>
-        <w:t>3.2.</w:t>
-      </w:r>
-      <w:r>
-        <w:rPr>
-          <w:rFonts w:asciiTheme="minorHAnsi" w:eastAsiaTheme="minorEastAsia" w:hAnsiTheme="minorHAnsi" w:cstheme="minorBidi"/>
-          <w:noProof w:val="0"/>
-          <w:sz w:val="22"/>
-          <w:szCs w:val="22"/>
-        </w:rPr>
-        <w:tab/>
-      </w:r>
-      <w:r>
-        <w:rPr>
-          <w:noProof w:val="0"/>
-        </w:rPr>
-        <w:t>Prioridades del proyecto</w:t>
-      </w:r>
-      <w:r>
-        <w:rPr>
-          <w:noProof w:val="0"/>
-        </w:rPr>
-        <w:tab/>
-      </w:r>
-      <w:r>
-        <w:rPr>
-          <w:noProof w:val="0"/>
-        </w:rPr>
-        <w:fldChar w:fldCharType="begin"/>
-      </w:r>
-      <w:r>
-        <w:rPr>
-          <w:noProof w:val="0"/>
-        </w:rPr>
-        <w:instrText xml:space="preserve"> PAGEREF _Toc114837658 \h </w:instrText>
-      </w:r>
-      <w:r>
-        <w:rPr>
-          <w:noProof w:val="0"/>
-        </w:rPr>
-        <w:fldChar w:fldCharType="separate"/>
-      </w:r>
+          <w:noProof/>
+          <w:kern w:val="2"/>
+          <w:szCs w:val="24"/>
+          <w:lang w:eastAsia="es-CO"/>
+          <w14:ligatures w14:val="standardContextual"/>
+        </w:rPr>
+      </w:pPr>
       <w:r>
         <w:rPr>
           <w:b/>
           <w:bCs/>
-          <w:lang w:val="es-ES"/>
-        </w:rPr>
-        <w:t>¡Error! Marcador no definido.</w:t>
-      </w:r>
-      <w:r>
-        <w:rPr>
-          <w:noProof w:val="0"/>
-        </w:rPr>
-        <w:fldChar w:fldCharType="end"/>
-      </w:r>
-    </w:p>
-    <w:p>
-      <w:pPr>
-        <w:pStyle w:val="TDC2"/>
+          <w:noProof/>
+          <w:lang w:eastAsia="es-CO"/>
+        </w:rPr>
+        <w:t>1.2.5</w:t>
+      </w:r>
+      <w:r>
         <w:rPr>
           <w:rFonts w:asciiTheme="minorHAnsi" w:eastAsiaTheme="minorEastAsia" w:hAnsiTheme="minorHAnsi" w:cstheme="minorBidi"/>
-          <w:noProof w:val="0"/>
-          <w:sz w:val="22"/>
-          <w:szCs w:val="22"/>
-        </w:rPr>
-      </w:pPr>
-      <w:r>
-        <w:rPr>
-          <w:noProof w:val="0"/>
-        </w:rPr>
-        <w:t>3.3.</w:t>
-      </w:r>
-      <w:r>
-        <w:rPr>
-          <w:rFonts w:asciiTheme="minorHAnsi" w:eastAsiaTheme="minorEastAsia" w:hAnsiTheme="minorHAnsi" w:cstheme="minorBidi"/>
-          <w:noProof w:val="0"/>
-          <w:sz w:val="22"/>
-          <w:szCs w:val="22"/>
+          <w:noProof/>
+          <w:kern w:val="2"/>
+          <w:szCs w:val="24"/>
+          <w:lang w:eastAsia="es-CO"/>
+          <w14:ligatures w14:val="standardContextual"/>
         </w:rPr>
         <w:tab/>
-      </w:r>
-      <w:r>
-        <w:rPr>
-          <w:noProof w:val="0"/>
-        </w:rPr>
-        <w:t>Consideraciones de despliegue</w:t>
-      </w:r>
-      <w:r>
-        <w:rPr>
-          <w:noProof w:val="0"/>
-        </w:rPr>
-        <w:tab/>
-      </w:r>
-      <w:r>
-        <w:rPr>
-          <w:noProof w:val="0"/>
-        </w:rPr>
-        <w:fldChar w:fldCharType="begin"/>
-      </w:r>
-      <w:r>
-        <w:rPr>
-          <w:noProof w:val="0"/>
-        </w:rPr>
-        <w:instrText xml:space="preserve"> PAGEREF _Toc114837659 \h </w:instrText>
-      </w:r>
-      <w:r>
-        <w:rPr>
-          <w:noProof w:val="0"/>
-        </w:rPr>
-        <w:fldChar w:fldCharType="separate"/>
       </w:r>
       <w:r>
         <w:rPr>
           <w:b/>
           <w:bCs/>
-          <w:lang w:val="es-ES"/>
-        </w:rPr>
-        <w:t>¡Error! Marcador no definido.</w:t>
-      </w:r>
-      <w:r>
-        <w:rPr>
-          <w:noProof w:val="0"/>
-        </w:rPr>
+          <w:noProof/>
+          <w:lang w:eastAsia="es-CO"/>
+        </w:rPr>
+        <w:t>Visión:</w:t>
+      </w:r>
+      <w:r>
+        <w:rPr>
+          <w:noProof/>
+        </w:rPr>
+        <w:tab/>
+      </w:r>
+      <w:r>
+        <w:rPr>
+          <w:noProof/>
+        </w:rPr>
+        <w:fldChar w:fldCharType="begin"/>
+      </w:r>
+      <w:r>
+        <w:rPr>
+          <w:noProof/>
+        </w:rPr>
+        <w:instrText xml:space="preserve"> PAGEREF _Toc187913738 \h </w:instrText>
+      </w:r>
+      <w:r>
+        <w:rPr>
+          <w:noProof/>
+        </w:rPr>
+      </w:r>
+      <w:r>
+        <w:rPr>
+          <w:noProof/>
+        </w:rPr>
+        <w:fldChar w:fldCharType="separate"/>
+      </w:r>
+      <w:r>
+        <w:rPr>
+          <w:noProof/>
+        </w:rPr>
+        <w:t>1</w:t>
+      </w:r>
+      <w:r>
+        <w:rPr>
+          <w:noProof/>
+        </w:rPr>
+        <w:fldChar w:fldCharType="end"/>
+      </w:r>
+    </w:p>
+    <w:p>
+      <w:pPr>
+        <w:pStyle w:val="TDC2"/>
+        <w:rPr>
+          <w:rFonts w:asciiTheme="minorHAnsi" w:eastAsiaTheme="minorEastAsia" w:hAnsiTheme="minorHAnsi" w:cstheme="minorBidi"/>
+          <w:kern w:val="2"/>
+          <w:szCs w:val="24"/>
+          <w:lang w:eastAsia="es-CO"/>
+          <w14:ligatures w14:val="standardContextual"/>
+        </w:rPr>
+      </w:pPr>
+      <w:r>
+        <w:t>1.3.</w:t>
+      </w:r>
+      <w:r>
+        <w:rPr>
+          <w:rFonts w:asciiTheme="minorHAnsi" w:eastAsiaTheme="minorEastAsia" w:hAnsiTheme="minorHAnsi" w:cstheme="minorBidi"/>
+          <w:kern w:val="2"/>
+          <w:szCs w:val="24"/>
+          <w:lang w:eastAsia="es-CO"/>
+          <w14:ligatures w14:val="standardContextual"/>
+        </w:rPr>
+        <w:tab/>
+      </w:r>
+      <w:r>
+        <w:t>Objetivos empresariales</w:t>
+      </w:r>
+      <w:r>
+        <w:tab/>
+      </w:r>
+      <w:r>
+        <w:fldChar w:fldCharType="begin"/>
+      </w:r>
+      <w:r>
+        <w:instrText xml:space="preserve"> PAGEREF _Toc187913739 \h </w:instrText>
+      </w:r>
+      <w:r>
+        <w:fldChar w:fldCharType="separate"/>
+      </w:r>
+      <w:r>
+        <w:t>2</w:t>
+      </w:r>
+      <w:r>
+        <w:fldChar w:fldCharType="end"/>
+      </w:r>
+    </w:p>
+    <w:p>
+      <w:pPr>
+        <w:pStyle w:val="TDC2"/>
+        <w:rPr>
+          <w:rFonts w:asciiTheme="minorHAnsi" w:eastAsiaTheme="minorEastAsia" w:hAnsiTheme="minorHAnsi" w:cstheme="minorBidi"/>
+          <w:kern w:val="2"/>
+          <w:szCs w:val="24"/>
+          <w:lang w:eastAsia="es-CO"/>
+          <w14:ligatures w14:val="standardContextual"/>
+        </w:rPr>
+      </w:pPr>
+      <w:r>
+        <w:t>1.4.</w:t>
+      </w:r>
+      <w:r>
+        <w:rPr>
+          <w:rFonts w:asciiTheme="minorHAnsi" w:eastAsiaTheme="minorEastAsia" w:hAnsiTheme="minorHAnsi" w:cstheme="minorBidi"/>
+          <w:kern w:val="2"/>
+          <w:szCs w:val="24"/>
+          <w:lang w:eastAsia="es-CO"/>
+          <w14:ligatures w14:val="standardContextual"/>
+        </w:rPr>
+        <w:tab/>
+      </w:r>
+      <w:r>
+        <w:t>Métricas de éxito</w:t>
+      </w:r>
+      <w:r>
+        <w:tab/>
+      </w:r>
+      <w:r>
+        <w:fldChar w:fldCharType="begin"/>
+      </w:r>
+      <w:r>
+        <w:instrText xml:space="preserve"> PAGEREF _Toc187913740 \h </w:instrText>
+      </w:r>
+      <w:r>
+        <w:fldChar w:fldCharType="separate"/>
+      </w:r>
+      <w:r>
+        <w:t>2</w:t>
+      </w:r>
+      <w:r>
+        <w:fldChar w:fldCharType="end"/>
+      </w:r>
+    </w:p>
+    <w:p>
+      <w:pPr>
+        <w:pStyle w:val="TDC2"/>
+        <w:rPr>
+          <w:rFonts w:asciiTheme="minorHAnsi" w:eastAsiaTheme="minorEastAsia" w:hAnsiTheme="minorHAnsi" w:cstheme="minorBidi"/>
+          <w:kern w:val="2"/>
+          <w:szCs w:val="24"/>
+          <w:lang w:eastAsia="es-CO"/>
+          <w14:ligatures w14:val="standardContextual"/>
+        </w:rPr>
+      </w:pPr>
+      <w:r>
+        <w:t>1.5.</w:t>
+      </w:r>
+      <w:r>
+        <w:rPr>
+          <w:rFonts w:asciiTheme="minorHAnsi" w:eastAsiaTheme="minorEastAsia" w:hAnsiTheme="minorHAnsi" w:cstheme="minorBidi"/>
+          <w:kern w:val="2"/>
+          <w:szCs w:val="24"/>
+          <w:lang w:eastAsia="es-CO"/>
+          <w14:ligatures w14:val="standardContextual"/>
+        </w:rPr>
+        <w:tab/>
+      </w:r>
+      <w:r>
+        <w:t>Declaración de la visión</w:t>
+      </w:r>
+      <w:r>
+        <w:tab/>
+      </w:r>
+      <w:r>
+        <w:fldChar w:fldCharType="begin"/>
+      </w:r>
+      <w:r>
+        <w:instrText xml:space="preserve"> PAGEREF _Toc187913741 \h </w:instrText>
+      </w:r>
+      <w:r>
+        <w:fldChar w:fldCharType="separate"/>
+      </w:r>
+      <w:r>
+        <w:t>2</w:t>
+      </w:r>
+      <w:r>
+        <w:fldChar w:fldCharType="end"/>
+      </w:r>
+    </w:p>
+    <w:p>
+      <w:pPr>
+        <w:pStyle w:val="TDC2"/>
+        <w:rPr>
+          <w:rFonts w:asciiTheme="minorHAnsi" w:eastAsiaTheme="minorEastAsia" w:hAnsiTheme="minorHAnsi" w:cstheme="minorBidi"/>
+          <w:kern w:val="2"/>
+          <w:szCs w:val="24"/>
+          <w:lang w:eastAsia="es-CO"/>
+          <w14:ligatures w14:val="standardContextual"/>
+        </w:rPr>
+      </w:pPr>
+      <w:r>
+        <w:t>1.6.</w:t>
+      </w:r>
+      <w:r>
+        <w:rPr>
+          <w:rFonts w:asciiTheme="minorHAnsi" w:eastAsiaTheme="minorEastAsia" w:hAnsiTheme="minorHAnsi" w:cstheme="minorBidi"/>
+          <w:kern w:val="2"/>
+          <w:szCs w:val="24"/>
+          <w:lang w:eastAsia="es-CO"/>
+          <w14:ligatures w14:val="standardContextual"/>
+        </w:rPr>
+        <w:tab/>
+      </w:r>
+      <w:r>
+        <w:t>Riesgos empresariales</w:t>
+      </w:r>
+      <w:r>
+        <w:tab/>
+      </w:r>
+      <w:r>
+        <w:fldChar w:fldCharType="begin"/>
+      </w:r>
+      <w:r>
+        <w:instrText xml:space="preserve"> PAGEREF _Toc187913742 \h </w:instrText>
+      </w:r>
+      <w:r>
+        <w:fldChar w:fldCharType="separate"/>
+      </w:r>
+      <w:r>
+        <w:t>2</w:t>
+      </w:r>
+      <w:r>
+        <w:fldChar w:fldCharType="end"/>
+      </w:r>
+    </w:p>
+    <w:p>
+      <w:pPr>
+        <w:pStyle w:val="TDC2"/>
+        <w:rPr>
+          <w:rFonts w:asciiTheme="minorHAnsi" w:eastAsiaTheme="minorEastAsia" w:hAnsiTheme="minorHAnsi" w:cstheme="minorBidi"/>
+          <w:kern w:val="2"/>
+          <w:szCs w:val="24"/>
+          <w:lang w:eastAsia="es-CO"/>
+          <w14:ligatures w14:val="standardContextual"/>
+        </w:rPr>
+      </w:pPr>
+      <w:r>
+        <w:t>1.7.</w:t>
+      </w:r>
+      <w:r>
+        <w:rPr>
+          <w:rFonts w:asciiTheme="minorHAnsi" w:eastAsiaTheme="minorEastAsia" w:hAnsiTheme="minorHAnsi" w:cstheme="minorBidi"/>
+          <w:kern w:val="2"/>
+          <w:szCs w:val="24"/>
+          <w:lang w:eastAsia="es-CO"/>
+          <w14:ligatures w14:val="standardContextual"/>
+        </w:rPr>
+        <w:tab/>
+      </w:r>
+      <w:r>
+        <w:t>Suposiciones y Dependencias del Negocio</w:t>
+      </w:r>
+      <w:r>
+        <w:tab/>
+      </w:r>
+      <w:r>
+        <w:fldChar w:fldCharType="begin"/>
+      </w:r>
+      <w:r>
+        <w:instrText xml:space="preserve"> PAGEREF _Toc187913743 \h </w:instrText>
+      </w:r>
+      <w:r>
+        <w:fldChar w:fldCharType="separate"/>
+      </w:r>
+      <w:r>
+        <w:t>2</w:t>
+      </w:r>
+      <w:r>
+        <w:fldChar w:fldCharType="end"/>
+      </w:r>
+    </w:p>
+    <w:p>
+      <w:pPr>
+        <w:pStyle w:val="TDC1"/>
+        <w:rPr>
+          <w:rFonts w:asciiTheme="minorHAnsi" w:eastAsiaTheme="minorEastAsia" w:hAnsiTheme="minorHAnsi" w:cstheme="minorBidi"/>
+          <w:kern w:val="2"/>
+          <w:szCs w:val="24"/>
+          <w:lang w:eastAsia="es-CO"/>
+          <w14:ligatures w14:val="standardContextual"/>
+        </w:rPr>
+      </w:pPr>
+      <w:r>
+        <w:t>2.</w:t>
+      </w:r>
+      <w:r>
+        <w:rPr>
+          <w:rFonts w:asciiTheme="minorHAnsi" w:eastAsiaTheme="minorEastAsia" w:hAnsiTheme="minorHAnsi" w:cstheme="minorBidi"/>
+          <w:kern w:val="2"/>
+          <w:szCs w:val="24"/>
+          <w:lang w:eastAsia="es-CO"/>
+          <w14:ligatures w14:val="standardContextual"/>
+        </w:rPr>
+        <w:tab/>
+      </w:r>
+      <w:r>
+        <w:t>Alcance y limitaciones</w:t>
+      </w:r>
+      <w:r>
+        <w:tab/>
+      </w:r>
+      <w:r>
+        <w:fldChar w:fldCharType="begin"/>
+      </w:r>
+      <w:r>
+        <w:instrText xml:space="preserve"> PAGEREF _Toc187913744 \h </w:instrText>
+      </w:r>
+      <w:r>
+        <w:fldChar w:fldCharType="separate"/>
+      </w:r>
+      <w:r>
+        <w:t>3</w:t>
+      </w:r>
+      <w:r>
+        <w:fldChar w:fldCharType="end"/>
+      </w:r>
+    </w:p>
+    <w:p>
+      <w:pPr>
+        <w:pStyle w:val="TDC2"/>
+        <w:rPr>
+          <w:rFonts w:asciiTheme="minorHAnsi" w:eastAsiaTheme="minorEastAsia" w:hAnsiTheme="minorHAnsi" w:cstheme="minorBidi"/>
+          <w:kern w:val="2"/>
+          <w:szCs w:val="24"/>
+          <w:lang w:eastAsia="es-CO"/>
+          <w14:ligatures w14:val="standardContextual"/>
+        </w:rPr>
+      </w:pPr>
+      <w:r>
+        <w:t>2.1.</w:t>
+      </w:r>
+      <w:r>
+        <w:rPr>
+          <w:rFonts w:asciiTheme="minorHAnsi" w:eastAsiaTheme="minorEastAsia" w:hAnsiTheme="minorHAnsi" w:cstheme="minorBidi"/>
+          <w:kern w:val="2"/>
+          <w:szCs w:val="24"/>
+          <w:lang w:eastAsia="es-CO"/>
+          <w14:ligatures w14:val="standardContextual"/>
+        </w:rPr>
+        <w:tab/>
+      </w:r>
+      <w:r>
+        <w:t>Características Principales</w:t>
+      </w:r>
+      <w:r>
+        <w:tab/>
+      </w:r>
+      <w:r>
+        <w:fldChar w:fldCharType="begin"/>
+      </w:r>
+      <w:r>
+        <w:instrText xml:space="preserve"> PAGEREF _Toc187913745 \h </w:instrText>
+      </w:r>
+      <w:r>
+        <w:fldChar w:fldCharType="separate"/>
+      </w:r>
+      <w:r>
+        <w:t>3</w:t>
+      </w:r>
+      <w:r>
+        <w:fldChar w:fldCharType="end"/>
+      </w:r>
+    </w:p>
+    <w:p>
+      <w:pPr>
+        <w:pStyle w:val="TDC3"/>
+        <w:tabs>
+          <w:tab w:val="left" w:pos="1440"/>
+          <w:tab w:val="right" w:leader="dot" w:pos="8630"/>
+        </w:tabs>
+        <w:rPr>
+          <w:rFonts w:asciiTheme="minorHAnsi" w:eastAsiaTheme="minorEastAsia" w:hAnsiTheme="minorHAnsi" w:cstheme="minorBidi"/>
+          <w:noProof/>
+          <w:kern w:val="2"/>
+          <w:szCs w:val="24"/>
+          <w:lang w:eastAsia="es-CO"/>
+          <w14:ligatures w14:val="standardContextual"/>
+        </w:rPr>
+      </w:pPr>
+      <w:r>
+        <w:rPr>
+          <w:b/>
+          <w:bCs/>
+          <w:noProof/>
+        </w:rPr>
+        <w:t>2.1.1</w:t>
+      </w:r>
+      <w:r>
+        <w:rPr>
+          <w:rFonts w:asciiTheme="minorHAnsi" w:eastAsiaTheme="minorEastAsia" w:hAnsiTheme="minorHAnsi" w:cstheme="minorBidi"/>
+          <w:noProof/>
+          <w:kern w:val="2"/>
+          <w:szCs w:val="24"/>
+          <w:lang w:eastAsia="es-CO"/>
+          <w14:ligatures w14:val="standardContextual"/>
+        </w:rPr>
+        <w:tab/>
+      </w:r>
+      <w:r>
+        <w:rPr>
+          <w:b/>
+          <w:bCs/>
+          <w:noProof/>
+        </w:rPr>
+        <w:t>Objetivo general:</w:t>
+      </w:r>
+      <w:r>
+        <w:rPr>
+          <w:noProof/>
+        </w:rPr>
+        <w:tab/>
+      </w:r>
+      <w:r>
+        <w:rPr>
+          <w:noProof/>
+        </w:rPr>
+        <w:fldChar w:fldCharType="begin"/>
+      </w:r>
+      <w:r>
+        <w:rPr>
+          <w:noProof/>
+        </w:rPr>
+        <w:instrText xml:space="preserve"> PAGEREF _Toc187913746 \h </w:instrText>
+      </w:r>
+      <w:r>
+        <w:rPr>
+          <w:noProof/>
+        </w:rPr>
+      </w:r>
+      <w:r>
+        <w:rPr>
+          <w:noProof/>
+        </w:rPr>
+        <w:fldChar w:fldCharType="separate"/>
+      </w:r>
+      <w:r>
+        <w:rPr>
+          <w:noProof/>
+        </w:rPr>
+        <w:t>3</w:t>
+      </w:r>
+      <w:r>
+        <w:rPr>
+          <w:noProof/>
+        </w:rPr>
+        <w:fldChar w:fldCharType="end"/>
+      </w:r>
+    </w:p>
+    <w:p>
+      <w:pPr>
+        <w:pStyle w:val="TDC3"/>
+        <w:tabs>
+          <w:tab w:val="left" w:pos="1440"/>
+          <w:tab w:val="right" w:leader="dot" w:pos="8630"/>
+        </w:tabs>
+        <w:rPr>
+          <w:rFonts w:asciiTheme="minorHAnsi" w:eastAsiaTheme="minorEastAsia" w:hAnsiTheme="minorHAnsi" w:cstheme="minorBidi"/>
+          <w:noProof/>
+          <w:kern w:val="2"/>
+          <w:szCs w:val="24"/>
+          <w:lang w:eastAsia="es-CO"/>
+          <w14:ligatures w14:val="standardContextual"/>
+        </w:rPr>
+      </w:pPr>
+      <w:r>
+        <w:rPr>
+          <w:b/>
+          <w:bCs/>
+          <w:noProof/>
+        </w:rPr>
+        <w:t>2.1.2</w:t>
+      </w:r>
+      <w:r>
+        <w:rPr>
+          <w:rFonts w:asciiTheme="minorHAnsi" w:eastAsiaTheme="minorEastAsia" w:hAnsiTheme="minorHAnsi" w:cstheme="minorBidi"/>
+          <w:noProof/>
+          <w:kern w:val="2"/>
+          <w:szCs w:val="24"/>
+          <w:lang w:eastAsia="es-CO"/>
+          <w14:ligatures w14:val="standardContextual"/>
+        </w:rPr>
+        <w:tab/>
+      </w:r>
+      <w:r>
+        <w:rPr>
+          <w:b/>
+          <w:bCs/>
+          <w:noProof/>
+        </w:rPr>
+        <w:t>Objetivos Específicos:</w:t>
+      </w:r>
+      <w:r>
+        <w:rPr>
+          <w:noProof/>
+        </w:rPr>
+        <w:tab/>
+      </w:r>
+      <w:r>
+        <w:rPr>
+          <w:noProof/>
+        </w:rPr>
+        <w:fldChar w:fldCharType="begin"/>
+      </w:r>
+      <w:r>
+        <w:rPr>
+          <w:noProof/>
+        </w:rPr>
+        <w:instrText xml:space="preserve"> PAGEREF _Toc187913747 \h </w:instrText>
+      </w:r>
+      <w:r>
+        <w:rPr>
+          <w:noProof/>
+        </w:rPr>
+      </w:r>
+      <w:r>
+        <w:rPr>
+          <w:noProof/>
+        </w:rPr>
+        <w:fldChar w:fldCharType="separate"/>
+      </w:r>
+      <w:r>
+        <w:rPr>
+          <w:noProof/>
+        </w:rPr>
+        <w:t>3</w:t>
+      </w:r>
+      <w:r>
+        <w:rPr>
+          <w:noProof/>
+        </w:rPr>
+        <w:fldChar w:fldCharType="end"/>
+      </w:r>
+    </w:p>
+    <w:p>
+      <w:pPr>
+        <w:pStyle w:val="TDC2"/>
+        <w:rPr>
+          <w:rFonts w:asciiTheme="minorHAnsi" w:eastAsiaTheme="minorEastAsia" w:hAnsiTheme="minorHAnsi" w:cstheme="minorBidi"/>
+          <w:kern w:val="2"/>
+          <w:szCs w:val="24"/>
+          <w:lang w:eastAsia="es-CO"/>
+          <w14:ligatures w14:val="standardContextual"/>
+        </w:rPr>
+      </w:pPr>
+      <w:r>
+        <w:t>2.2.</w:t>
+      </w:r>
+      <w:r>
+        <w:rPr>
+          <w:rFonts w:asciiTheme="minorHAnsi" w:eastAsiaTheme="minorEastAsia" w:hAnsiTheme="minorHAnsi" w:cstheme="minorBidi"/>
+          <w:kern w:val="2"/>
+          <w:szCs w:val="24"/>
+          <w:lang w:eastAsia="es-CO"/>
+          <w14:ligatures w14:val="standardContextual"/>
+        </w:rPr>
+        <w:tab/>
+      </w:r>
+      <w:r>
+        <w:t>Alcance del desarrollo inicial</w:t>
+      </w:r>
+      <w:r>
+        <w:tab/>
+      </w:r>
+      <w:r>
+        <w:fldChar w:fldCharType="begin"/>
+      </w:r>
+      <w:r>
+        <w:instrText xml:space="preserve"> PAGEREF _Toc187913748 \h </w:instrText>
+      </w:r>
+      <w:r>
+        <w:fldChar w:fldCharType="separate"/>
+      </w:r>
+      <w:r>
+        <w:t>3</w:t>
+      </w:r>
+      <w:r>
+        <w:fldChar w:fldCharType="end"/>
+      </w:r>
+    </w:p>
+    <w:p>
+      <w:pPr>
+        <w:pStyle w:val="TDC2"/>
+        <w:rPr>
+          <w:rFonts w:asciiTheme="minorHAnsi" w:eastAsiaTheme="minorEastAsia" w:hAnsiTheme="minorHAnsi" w:cstheme="minorBidi"/>
+          <w:kern w:val="2"/>
+          <w:szCs w:val="24"/>
+          <w:lang w:eastAsia="es-CO"/>
+          <w14:ligatures w14:val="standardContextual"/>
+        </w:rPr>
+      </w:pPr>
+      <w:r>
+        <w:t>2.3.</w:t>
+      </w:r>
+      <w:r>
+        <w:rPr>
+          <w:rFonts w:asciiTheme="minorHAnsi" w:eastAsiaTheme="minorEastAsia" w:hAnsiTheme="minorHAnsi" w:cstheme="minorBidi"/>
+          <w:kern w:val="2"/>
+          <w:szCs w:val="24"/>
+          <w:lang w:eastAsia="es-CO"/>
+          <w14:ligatures w14:val="standardContextual"/>
+        </w:rPr>
+        <w:tab/>
+      </w:r>
+      <w:r>
+        <w:t>Alcance de Liberaciones Posteriores Las versiones futuras pueden incluir</w:t>
+      </w:r>
+      <w:r>
+        <w:tab/>
+      </w:r>
+      <w:r>
+        <w:fldChar w:fldCharType="begin"/>
+      </w:r>
+      <w:r>
+        <w:instrText xml:space="preserve"> PAGEREF _Toc187913749 \h </w:instrText>
+      </w:r>
+      <w:r>
+        <w:fldChar w:fldCharType="separate"/>
+      </w:r>
+      <w:r>
+        <w:t>3</w:t>
+      </w:r>
+      <w:r>
+        <w:fldChar w:fldCharType="end"/>
+      </w:r>
+    </w:p>
+    <w:p>
+      <w:pPr>
+        <w:pStyle w:val="TDC2"/>
+        <w:rPr>
+          <w:rFonts w:asciiTheme="minorHAnsi" w:eastAsiaTheme="minorEastAsia" w:hAnsiTheme="minorHAnsi" w:cstheme="minorBidi"/>
+          <w:kern w:val="2"/>
+          <w:szCs w:val="24"/>
+          <w:lang w:eastAsia="es-CO"/>
+          <w14:ligatures w14:val="standardContextual"/>
+        </w:rPr>
+      </w:pPr>
+      <w:r>
+        <w:t>2.4.</w:t>
+      </w:r>
+      <w:r>
+        <w:rPr>
+          <w:rFonts w:asciiTheme="minorHAnsi" w:eastAsiaTheme="minorEastAsia" w:hAnsiTheme="minorHAnsi" w:cstheme="minorBidi"/>
+          <w:kern w:val="2"/>
+          <w:szCs w:val="24"/>
+          <w:lang w:eastAsia="es-CO"/>
+          <w14:ligatures w14:val="standardContextual"/>
+        </w:rPr>
+        <w:tab/>
+      </w:r>
+      <w:r>
+        <w:t>Limitaciones y Exclusiones</w:t>
+      </w:r>
+      <w:r>
+        <w:tab/>
+      </w:r>
+      <w:r>
+        <w:fldChar w:fldCharType="begin"/>
+      </w:r>
+      <w:r>
+        <w:instrText xml:space="preserve"> PAGEREF _Toc187913750 \h </w:instrText>
+      </w:r>
+      <w:r>
+        <w:fldChar w:fldCharType="separate"/>
+      </w:r>
+      <w:r>
+        <w:t>3</w:t>
+      </w:r>
+      <w:r>
+        <w:fldChar w:fldCharType="end"/>
+      </w:r>
+    </w:p>
+    <w:p>
+      <w:pPr>
+        <w:pStyle w:val="TDC1"/>
+        <w:rPr>
+          <w:rFonts w:asciiTheme="minorHAnsi" w:eastAsiaTheme="minorEastAsia" w:hAnsiTheme="minorHAnsi" w:cstheme="minorBidi"/>
+          <w:kern w:val="2"/>
+          <w:szCs w:val="24"/>
+          <w:lang w:eastAsia="es-CO"/>
+          <w14:ligatures w14:val="standardContextual"/>
+        </w:rPr>
+      </w:pPr>
+      <w:r>
+        <w:t>3.</w:t>
+      </w:r>
+      <w:r>
+        <w:rPr>
+          <w:rFonts w:asciiTheme="minorHAnsi" w:eastAsiaTheme="minorEastAsia" w:hAnsiTheme="minorHAnsi" w:cstheme="minorBidi"/>
+          <w:kern w:val="2"/>
+          <w:szCs w:val="24"/>
+          <w:lang w:eastAsia="es-CO"/>
+          <w14:ligatures w14:val="standardContextual"/>
+        </w:rPr>
+        <w:tab/>
+      </w:r>
+      <w:r>
+        <w:t>Contexto del negocio</w:t>
+      </w:r>
+      <w:r>
+        <w:tab/>
+      </w:r>
+      <w:r>
+        <w:fldChar w:fldCharType="begin"/>
+      </w:r>
+      <w:r>
+        <w:instrText xml:space="preserve"> PAGEREF _Toc187913751 \h </w:instrText>
+      </w:r>
+      <w:r>
+        <w:fldChar w:fldCharType="separate"/>
+      </w:r>
+      <w:r>
+        <w:t>4</w:t>
+      </w:r>
+      <w:r>
+        <w:fldChar w:fldCharType="end"/>
+      </w:r>
+    </w:p>
+    <w:p>
+      <w:pPr>
+        <w:pStyle w:val="TDC2"/>
+        <w:rPr>
+          <w:rFonts w:asciiTheme="minorHAnsi" w:eastAsiaTheme="minorEastAsia" w:hAnsiTheme="minorHAnsi" w:cstheme="minorBidi"/>
+          <w:kern w:val="2"/>
+          <w:szCs w:val="24"/>
+          <w:lang w:eastAsia="es-CO"/>
+          <w14:ligatures w14:val="standardContextual"/>
+        </w:rPr>
+      </w:pPr>
+      <w:r>
+        <w:t>3.1.</w:t>
+      </w:r>
+      <w:r>
+        <w:rPr>
+          <w:rFonts w:asciiTheme="minorHAnsi" w:eastAsiaTheme="minorEastAsia" w:hAnsiTheme="minorHAnsi" w:cstheme="minorBidi"/>
+          <w:kern w:val="2"/>
+          <w:szCs w:val="24"/>
+          <w:lang w:eastAsia="es-CO"/>
+          <w14:ligatures w14:val="standardContextual"/>
+        </w:rPr>
+        <w:tab/>
+      </w:r>
+      <w:r>
+        <w:t>Perfiles de los Stakeholders</w:t>
+      </w:r>
+      <w:r>
+        <w:tab/>
+      </w:r>
+      <w:r>
+        <w:fldChar w:fldCharType="begin"/>
+      </w:r>
+      <w:r>
+        <w:instrText xml:space="preserve"> PAGEREF _Toc187913752 \h </w:instrText>
+      </w:r>
+      <w:r>
+        <w:fldChar w:fldCharType="separate"/>
+      </w:r>
+      <w:r>
+        <w:t>4</w:t>
+      </w:r>
+      <w:r>
+        <w:fldChar w:fldCharType="end"/>
+      </w:r>
+    </w:p>
+    <w:p>
+      <w:pPr>
+        <w:pStyle w:val="TDC2"/>
+        <w:rPr>
+          <w:rFonts w:asciiTheme="minorHAnsi" w:eastAsiaTheme="minorEastAsia" w:hAnsiTheme="minorHAnsi" w:cstheme="minorBidi"/>
+          <w:kern w:val="2"/>
+          <w:szCs w:val="24"/>
+          <w:lang w:eastAsia="es-CO"/>
+          <w14:ligatures w14:val="standardContextual"/>
+        </w:rPr>
+      </w:pPr>
+      <w:r>
+        <w:t>3.2.</w:t>
+      </w:r>
+      <w:r>
+        <w:rPr>
+          <w:rFonts w:asciiTheme="minorHAnsi" w:eastAsiaTheme="minorEastAsia" w:hAnsiTheme="minorHAnsi" w:cstheme="minorBidi"/>
+          <w:kern w:val="2"/>
+          <w:szCs w:val="24"/>
+          <w:lang w:eastAsia="es-CO"/>
+          <w14:ligatures w14:val="standardContextual"/>
+        </w:rPr>
+        <w:tab/>
+      </w:r>
+      <w:r>
+        <w:t>Prioridades del proyecto</w:t>
+      </w:r>
+      <w:r>
+        <w:tab/>
+      </w:r>
+      <w:r>
+        <w:fldChar w:fldCharType="begin"/>
+      </w:r>
+      <w:r>
+        <w:instrText xml:space="preserve"> PAGEREF _Toc187913753 \h </w:instrText>
+      </w:r>
+      <w:r>
+        <w:fldChar w:fldCharType="separate"/>
+      </w:r>
+      <w:r>
+        <w:t>4</w:t>
+      </w:r>
+      <w:r>
+        <w:fldChar w:fldCharType="end"/>
+      </w:r>
+    </w:p>
+    <w:p>
+      <w:pPr>
+        <w:pStyle w:val="TDC2"/>
+        <w:rPr>
+          <w:rFonts w:asciiTheme="minorHAnsi" w:eastAsiaTheme="minorEastAsia" w:hAnsiTheme="minorHAnsi" w:cstheme="minorBidi"/>
+          <w:kern w:val="2"/>
+          <w:szCs w:val="24"/>
+          <w:lang w:eastAsia="es-CO"/>
+          <w14:ligatures w14:val="standardContextual"/>
+        </w:rPr>
+      </w:pPr>
+      <w:r>
+        <w:t>3.3.</w:t>
+      </w:r>
+      <w:r>
+        <w:rPr>
+          <w:rFonts w:asciiTheme="minorHAnsi" w:eastAsiaTheme="minorEastAsia" w:hAnsiTheme="minorHAnsi" w:cstheme="minorBidi"/>
+          <w:kern w:val="2"/>
+          <w:szCs w:val="24"/>
+          <w:lang w:eastAsia="es-CO"/>
+          <w14:ligatures w14:val="standardContextual"/>
+        </w:rPr>
+        <w:tab/>
+      </w:r>
+      <w:r>
+        <w:t>Consideraciones del despliegue</w:t>
+      </w:r>
+      <w:r>
+        <w:tab/>
+      </w:r>
+      <w:r>
+        <w:fldChar w:fldCharType="begin"/>
+      </w:r>
+      <w:r>
+        <w:instrText xml:space="preserve"> PAGEREF _Toc187913754 \h </w:instrText>
+      </w:r>
+      <w:r>
+        <w:fldChar w:fldCharType="separate"/>
+      </w:r>
+      <w:r>
+        <w:t>4</w:t>
+      </w:r>
+      <w:r>
         <w:fldChar w:fldCharType="end"/>
       </w:r>
     </w:p>
@@ -1562,7 +1588,7 @@
     <w:p/>
     <w:p/>
     <w:p/>
-    <w:bookmarkEnd w:id="5"/>
+    <w:bookmarkEnd w:id="4"/>
     <w:p>
       <w:pPr>
         <w:pStyle w:val="TOCEntry"/>
@@ -1575,7 +1601,7 @@
     <w:p/>
     <w:tbl>
       <w:tblPr>
-        <w:tblW w:w="0" w:type="auto"/>
+        <w:tblW w:w="9868" w:type="dxa"/>
         <w:tblBorders>
           <w:top w:val="single" w:sz="12" w:space="0" w:color="auto"/>
           <w:left w:val="single" w:sz="12" w:space="0" w:color="auto"/>
@@ -1589,8 +1615,8 @@
       </w:tblPr>
       <w:tblGrid>
         <w:gridCol w:w="2160"/>
-        <w:gridCol w:w="1170"/>
-        <w:gridCol w:w="4954"/>
+        <w:gridCol w:w="1350"/>
+        <w:gridCol w:w="4774"/>
         <w:gridCol w:w="1584"/>
       </w:tblGrid>
       <w:tr>
@@ -1619,7 +1645,7 @@
         </w:tc>
         <w:tc>
           <w:tcPr>
-            <w:tcW w:w="1170" w:type="dxa"/>
+            <w:tcW w:w="1350" w:type="dxa"/>
             <w:tcBorders>
               <w:top w:val="single" w:sz="12" w:space="0" w:color="auto"/>
               <w:bottom w:val="double" w:sz="12" w:space="0" w:color="auto"/>
@@ -1642,7 +1668,7 @@
         </w:tc>
         <w:tc>
           <w:tcPr>
-            <w:tcW w:w="4954" w:type="dxa"/>
+            <w:tcW w:w="4774" w:type="dxa"/>
             <w:tcBorders>
               <w:top w:val="single" w:sz="12" w:space="0" w:color="auto"/>
               <w:bottom w:val="double" w:sz="12" w:space="0" w:color="auto"/>
@@ -1712,7 +1738,7 @@
         </w:tc>
         <w:tc>
           <w:tcPr>
-            <w:tcW w:w="1170" w:type="dxa"/>
+            <w:tcW w:w="1350" w:type="dxa"/>
             <w:tcBorders>
               <w:top w:val="nil"/>
             </w:tcBorders>
@@ -1728,7 +1754,7 @@
         </w:tc>
         <w:tc>
           <w:tcPr>
-            <w:tcW w:w="4954" w:type="dxa"/>
+            <w:tcW w:w="4774" w:type="dxa"/>
             <w:tcBorders>
               <w:top w:val="nil"/>
             </w:tcBorders>
@@ -1774,11 +1800,17 @@
             <w:pPr>
               <w:spacing w:before="40" w:after="40"/>
             </w:pPr>
+            <w:r>
+              <w:t>Fabian</w:t>
+            </w:r>
+            <w:r>
+              <w:t xml:space="preserve"> Sanchez</w:t>
+            </w:r>
           </w:p>
         </w:tc>
         <w:tc>
           <w:tcPr>
-            <w:tcW w:w="1170" w:type="dxa"/>
+            <w:tcW w:w="1350" w:type="dxa"/>
             <w:tcBorders>
               <w:bottom w:val="single" w:sz="12" w:space="0" w:color="auto"/>
             </w:tcBorders>
@@ -1787,11 +1819,14 @@
             <w:pPr>
               <w:spacing w:before="40" w:after="40"/>
             </w:pPr>
+            <w:r>
+              <w:t>16/01/2025</w:t>
+            </w:r>
           </w:p>
         </w:tc>
         <w:tc>
           <w:tcPr>
-            <w:tcW w:w="4954" w:type="dxa"/>
+            <w:tcW w:w="4774" w:type="dxa"/>
             <w:tcBorders>
               <w:bottom w:val="single" w:sz="12" w:space="0" w:color="auto"/>
             </w:tcBorders>
@@ -1800,6 +1835,9 @@
             <w:pPr>
               <w:spacing w:before="40" w:after="40"/>
             </w:pPr>
+            <w:r>
+              <w:t>Cambio a Portento</w:t>
+            </w:r>
           </w:p>
         </w:tc>
         <w:tc>
@@ -1813,6 +1851,9 @@
             <w:pPr>
               <w:spacing w:before="40" w:after="40"/>
             </w:pPr>
+            <w:r>
+              <w:t>2.0</w:t>
+            </w:r>
           </w:p>
         </w:tc>
       </w:tr>
@@ -1833,6 +1874,7 @@
       <w:pPr>
         <w:pStyle w:val="Ttulo1"/>
       </w:pPr>
+      <w:bookmarkStart w:id="5" w:name="_Toc187913731"/>
       <w:r>
         <w:lastRenderedPageBreak/>
         <w:t xml:space="preserve">Requisitos </w:t>
@@ -1840,29 +1882,32 @@
       <w:r>
         <w:t>empresariales</w:t>
       </w:r>
+      <w:bookmarkEnd w:id="5"/>
     </w:p>
     <w:p>
       <w:pPr>
         <w:pStyle w:val="Ttulo2"/>
       </w:pPr>
+      <w:bookmarkStart w:id="6" w:name="_Toc187913732"/>
       <w:r>
         <w:t>Antecedentes</w:t>
       </w:r>
-    </w:p>
-    <w:p>
-      <w:bookmarkStart w:id="6" w:name="_Toc114837645"/>
+      <w:bookmarkEnd w:id="6"/>
+    </w:p>
+    <w:p>
       <w:r>
         <w:t>Este proyecto surge de la necesidad de una plataforma innovadora e interactiva para la personalización de anillos. El mercado actual carece de herramientas integrales que permitan a los usuarios visualizar y personalizar joyas según sus preferencias de manera fluida y amigable. Este producto busca abordar estas carencias mediante la integración de visualizaciones detalladas, opciones de personalización y actualizaciones de estado para el desarrollo del producto</w:t>
       </w:r>
     </w:p>
-    <w:bookmarkEnd w:id="6"/>
     <w:p>
       <w:pPr>
         <w:pStyle w:val="Ttulo2"/>
       </w:pPr>
+      <w:bookmarkStart w:id="7" w:name="_Toc187913733"/>
       <w:r>
         <w:t>Problema u oportunidad de negocio</w:t>
       </w:r>
+      <w:bookmarkEnd w:id="7"/>
     </w:p>
     <w:p>
       <w:pPr>
@@ -1872,7 +1917,7 @@
           <w:bCs/>
         </w:rPr>
       </w:pPr>
-      <w:bookmarkStart w:id="7" w:name="_Toc114837646"/>
+      <w:bookmarkStart w:id="8" w:name="_Toc187913734"/>
       <w:r>
         <w:rPr>
           <w:b/>
@@ -1881,34 +1926,35 @@
         </w:rPr>
         <w:t>Situación</w:t>
       </w:r>
-    </w:p>
-    <w:p>
-      <w:r>
-        <w:t xml:space="preserve">La empresa Brisas Gem, ubicada en la </w:t>
-      </w:r>
-      <w:proofErr w:type="spellStart"/>
-      <w:r>
-        <w:t>Av</w:t>
-      </w:r>
-      <w:proofErr w:type="spellEnd"/>
-      <w:r>
-        <w:t xml:space="preserve"> Jiménez #5 - 43 </w:t>
-      </w:r>
-      <w:proofErr w:type="spellStart"/>
-      <w:r>
-        <w:t>Emerald</w:t>
-      </w:r>
-      <w:proofErr w:type="spellEnd"/>
+      <w:bookmarkEnd w:id="8"/>
+    </w:p>
+    <w:p>
+      <w:r>
+        <w:t xml:space="preserve">La empresa </w:t>
+      </w:r>
+      <w:r>
+        <w:t>Portento</w:t>
+      </w:r>
+      <w:r>
+        <w:t xml:space="preserve">, ubicada en la </w:t>
+      </w:r>
+      <w:r>
+        <w:t>C</w:t>
+      </w:r>
+      <w:r>
+        <w:t>alle 12b 6-53</w:t>
+      </w:r>
       <w:r>
         <w:t xml:space="preserve"> </w:t>
       </w:r>
-      <w:proofErr w:type="spellStart"/>
-      <w:r>
-        <w:t>Trade</w:t>
-      </w:r>
-      <w:proofErr w:type="spellEnd"/>
-      <w:r>
-        <w:t xml:space="preserve"> Center, ofrece servicios de personalización de joyas. Sin embargo, actualmente este proceso depende de interacciones físicas o de plataformas tradicionales, lo que resulta en demoras significativas tanto para los clientes como para los vendedores. Además, la falta de herramientas digitales limita la comunicación entre los involucrados y la capacidad de los clientes para explorar opciones de diseño de manera autónoma.</w:t>
+      <w:r>
+        <w:t xml:space="preserve">Ed. </w:t>
+      </w:r>
+      <w:r>
+        <w:t>Enrique Pérez</w:t>
+      </w:r>
+      <w:r>
+        <w:t>, ofrece servicios de personalización de joyas. Sin embargo, actualmente este proceso depende de interacciones físicas o de plataformas tradicionales, lo que resulta en demoras significativas tanto para los clientes como para los vendedores. Además, la falta de herramientas digitales limita la comunicación entre los involucrados y la capacidad de los clientes para explorar opciones de diseño de manera autónoma.</w:t>
       </w:r>
     </w:p>
     <w:p>
@@ -1919,13 +1965,23 @@
           <w:bCs/>
         </w:rPr>
       </w:pPr>
+      <w:bookmarkStart w:id="9" w:name="_Toc187913735"/>
       <w:r>
         <w:rPr>
           <w:b/>
           <w:bCs/>
           <w:lang w:eastAsia="es-CO"/>
         </w:rPr>
-        <w:t xml:space="preserve">Problema: </w:t>
+        <w:t>Problema:</w:t>
+      </w:r>
+      <w:bookmarkEnd w:id="9"/>
+      <w:r>
+        <w:rPr>
+          <w:b/>
+          <w:bCs/>
+          <w:lang w:eastAsia="es-CO"/>
+        </w:rPr>
+        <w:t xml:space="preserve"> </w:t>
       </w:r>
     </w:p>
     <w:p>
@@ -2023,7 +2079,23 @@
           <w:bCs/>
           <w:lang w:val="es-CO"/>
         </w:rPr>
-        <w:t>Ausencia de inspiración:</w:t>
+        <w:t xml:space="preserve">Ausencia </w:t>
+      </w:r>
+      <w:r>
+        <w:rPr>
+          <w:b/>
+          <w:bCs/>
+          <w:lang w:val="es-CO"/>
+        </w:rPr>
+        <w:t>catalogo digital</w:t>
+      </w:r>
+      <w:r>
+        <w:rPr>
+          <w:b/>
+          <w:bCs/>
+          <w:lang w:val="es-CO"/>
+        </w:rPr>
+        <w:t>:</w:t>
       </w:r>
       <w:r>
         <w:rPr>
@@ -2041,6 +2113,7 @@
           <w:lang w:eastAsia="es-CO"/>
         </w:rPr>
       </w:pPr>
+      <w:bookmarkStart w:id="10" w:name="_Toc187913736"/>
       <w:r>
         <w:rPr>
           <w:b/>
@@ -2049,6 +2122,7 @@
         </w:rPr>
         <w:t>Implicaciones:</w:t>
       </w:r>
+      <w:bookmarkEnd w:id="10"/>
     </w:p>
     <w:p>
       <w:pPr>
@@ -2137,6 +2211,7 @@
           <w:lang w:eastAsia="es-CO"/>
         </w:rPr>
       </w:pPr>
+      <w:bookmarkStart w:id="11" w:name="_Toc187913737"/>
       <w:r>
         <w:rPr>
           <w:b/>
@@ -2145,6 +2220,7 @@
         </w:rPr>
         <w:t>Beneficio</w:t>
       </w:r>
+      <w:bookmarkEnd w:id="11"/>
     </w:p>
     <w:p>
       <w:r>
@@ -2271,6 +2347,7 @@
           <w:lang w:eastAsia="es-CO"/>
         </w:rPr>
       </w:pPr>
+      <w:bookmarkStart w:id="12" w:name="_Toc187913738"/>
       <w:r>
         <w:rPr>
           <w:b/>
@@ -2279,11 +2356,18 @@
         </w:rPr>
         <w:t>Visión:</w:t>
       </w:r>
+      <w:bookmarkEnd w:id="12"/>
     </w:p>
     <w:p>
       <w:r>
         <w:lastRenderedPageBreak/>
-        <w:t>Se visualiza un futuro donde Brisas Gem cuenta con una plataforma digital integral que:</w:t>
+        <w:t xml:space="preserve">Se visualiza un futuro donde </w:t>
+      </w:r>
+      <w:r>
+        <w:t>Portento</w:t>
+      </w:r>
+      <w:r>
+        <w:t xml:space="preserve"> cuenta con una plataforma digital integral que:</w:t>
       </w:r>
     </w:p>
     <w:p>
@@ -2355,35 +2439,18 @@
         <w:rPr>
           <w:lang w:val="es-CO"/>
         </w:rPr>
-        <w:t>Integra herramientas de comunicación eficientes para que intermediarios, diseñadores y clientes colaboren sin problemas.</w:t>
-      </w:r>
-    </w:p>
-    <w:p>
-      <w:pPr>
-        <w:pStyle w:val="Prrafodelista"/>
-        <w:numPr>
-          <w:ilvl w:val="0"/>
-          <w:numId w:val="13"/>
-        </w:numPr>
-        <w:rPr>
-          <w:lang w:val="es-CO"/>
-        </w:rPr>
-      </w:pPr>
-      <w:r>
-        <w:rPr>
-          <w:lang w:val="es-CO"/>
-        </w:rPr>
         <w:t>Posiciona a la empresa como líder en innovación y servicio en el mercado de joyería personalizada.</w:t>
       </w:r>
     </w:p>
-    <w:bookmarkEnd w:id="7"/>
     <w:p>
       <w:pPr>
         <w:pStyle w:val="Ttulo2"/>
       </w:pPr>
+      <w:bookmarkStart w:id="13" w:name="_Toc187913739"/>
       <w:r>
         <w:t>Objetivos empresariales</w:t>
       </w:r>
+      <w:bookmarkEnd w:id="13"/>
     </w:p>
     <w:p>
       <w:pPr>
@@ -2396,7 +2463,6 @@
           <w:lang w:val="es-CO"/>
         </w:rPr>
       </w:pPr>
-      <w:bookmarkStart w:id="8" w:name="_Toc114837647"/>
       <w:r>
         <w:rPr>
           <w:lang w:val="es-CO"/>
@@ -2458,17 +2524,18 @@
         <w:t>Ampliar la base de clientes mediante la diferenciación en el mercado digital.</w:t>
       </w:r>
     </w:p>
-    <w:bookmarkEnd w:id="8"/>
     <w:p>
       <w:pPr>
         <w:pStyle w:val="Ttulo2"/>
       </w:pPr>
+      <w:bookmarkStart w:id="14" w:name="_Toc187913740"/>
       <w:r>
         <w:t xml:space="preserve">Métricas de </w:t>
       </w:r>
       <w:r>
         <w:t>éxito</w:t>
       </w:r>
+      <w:bookmarkEnd w:id="14"/>
     </w:p>
     <w:p>
       <w:pPr>
@@ -2481,7 +2548,6 @@
           <w:lang w:val="es-CO"/>
         </w:rPr>
       </w:pPr>
-      <w:bookmarkStart w:id="9" w:name="_Toc114837648"/>
       <w:r>
         <w:rPr>
           <w:lang w:val="es-CO"/>
@@ -2525,20 +2591,20 @@
         <w:t>90% de calificaciones positivas en la plataforma durante los primeros seis meses de uso.</w:t>
       </w:r>
     </w:p>
-    <w:bookmarkEnd w:id="9"/>
     <w:p>
       <w:pPr>
         <w:pStyle w:val="Ttulo2"/>
       </w:pPr>
+      <w:bookmarkStart w:id="15" w:name="_Toc187913741"/>
       <w:r>
         <w:t xml:space="preserve">Declaración de la </w:t>
       </w:r>
       <w:r>
         <w:t>visión</w:t>
       </w:r>
-    </w:p>
-    <w:p>
-      <w:bookmarkStart w:id="10" w:name="_Toc114837649"/>
+      <w:bookmarkEnd w:id="15"/>
+    </w:p>
+    <w:p>
       <w:r>
         <w:rPr>
           <w:b/>
@@ -2627,14 +2693,15 @@
         <w:t xml:space="preserve"> Ofrece un enfoque centrado en el cliente, con personalización en tiempo real y una comunicación eficiente.</w:t>
       </w:r>
     </w:p>
-    <w:bookmarkEnd w:id="10"/>
     <w:p>
       <w:pPr>
         <w:pStyle w:val="Ttulo2"/>
       </w:pPr>
+      <w:bookmarkStart w:id="16" w:name="_Toc187913742"/>
       <w:r>
         <w:t>Riesgos empresariales</w:t>
       </w:r>
+      <w:bookmarkEnd w:id="16"/>
     </w:p>
     <w:p>
       <w:pPr>
@@ -2666,9 +2733,11 @@
       <w:pPr>
         <w:pStyle w:val="Ttulo2"/>
       </w:pPr>
+      <w:bookmarkStart w:id="17" w:name="_Toc187913743"/>
       <w:r>
         <w:t>Suposiciones y Dependencias del Negocio</w:t>
       </w:r>
+      <w:bookmarkEnd w:id="17"/>
     </w:p>
     <w:p>
       <w:pPr>
@@ -2677,7 +2746,6 @@
           <w:b/>
         </w:rPr>
       </w:pPr>
-      <w:bookmarkStart w:id="11" w:name="_Toc114837651"/>
       <w:r>
         <w:rPr>
           <w:b/>
@@ -2745,24 +2813,39 @@
         <w:t>Disponibilidad de diseñadores para pruebas de integración.</w:t>
       </w:r>
     </w:p>
-    <w:bookmarkEnd w:id="11"/>
+    <w:p>
+      <w:pPr>
+        <w:spacing w:line="240" w:lineRule="auto"/>
+        <w:rPr>
+          <w:rFonts w:ascii="Arial" w:hAnsi="Arial"/>
+          <w:i/>
+          <w:sz w:val="22"/>
+        </w:rPr>
+      </w:pPr>
+      <w:r>
+        <w:br w:type="page"/>
+      </w:r>
+    </w:p>
     <w:p>
       <w:pPr>
         <w:pStyle w:val="Ttulo1"/>
       </w:pPr>
+      <w:bookmarkStart w:id="18" w:name="_Toc187913744"/>
       <w:r>
         <w:lastRenderedPageBreak/>
         <w:t>Alcance y limitaciones</w:t>
       </w:r>
+      <w:bookmarkEnd w:id="18"/>
     </w:p>
     <w:p>
       <w:pPr>
         <w:pStyle w:val="Ttulo2"/>
       </w:pPr>
-      <w:bookmarkStart w:id="12" w:name="_Toc114837653"/>
+      <w:bookmarkStart w:id="19" w:name="_Toc187913745"/>
       <w:r>
         <w:t>Características Principales</w:t>
       </w:r>
+      <w:bookmarkEnd w:id="19"/>
     </w:p>
     <w:p>
       <w:pPr>
@@ -2772,12 +2855,21 @@
           <w:bCs/>
         </w:rPr>
       </w:pPr>
+      <w:bookmarkStart w:id="20" w:name="_Toc187913746"/>
       <w:r>
         <w:rPr>
           <w:b/>
           <w:bCs/>
         </w:rPr>
-        <w:t xml:space="preserve">Objetivo general: </w:t>
+        <w:t>Objetivo general:</w:t>
+      </w:r>
+      <w:bookmarkEnd w:id="20"/>
+      <w:r>
+        <w:rPr>
+          <w:b/>
+          <w:bCs/>
+        </w:rPr>
+        <w:t xml:space="preserve"> </w:t>
       </w:r>
     </w:p>
     <w:p>
@@ -2807,6 +2899,7 @@
           <w:bCs/>
         </w:rPr>
       </w:pPr>
+      <w:bookmarkStart w:id="21" w:name="_Toc187913747"/>
       <w:r>
         <w:rPr>
           <w:b/>
@@ -2814,6 +2907,7 @@
         </w:rPr>
         <w:t>Objetivos Específicos:</w:t>
       </w:r>
+      <w:bookmarkEnd w:id="21"/>
     </w:p>
     <w:p>
       <w:pPr>
@@ -2895,41 +2989,16 @@
     </w:p>
     <w:p>
       <w:pPr>
-        <w:pStyle w:val="Prrafodelista"/>
-        <w:numPr>
-          <w:ilvl w:val="0"/>
-          <w:numId w:val="19"/>
-        </w:numPr>
-        <w:rPr>
-          <w:lang w:val="es-CO"/>
-        </w:rPr>
-      </w:pPr>
-      <w:r>
-        <w:rPr>
-          <w:b/>
-          <w:bCs/>
-          <w:lang w:val="es-CO"/>
-        </w:rPr>
-        <w:t>Implementar un módulo de comunicación eficiente:</w:t>
-      </w:r>
-      <w:r>
-        <w:rPr>
-          <w:lang w:val="es-CO"/>
-        </w:rPr>
-        <w:t xml:space="preserve"> Facilitar la interacción entre el cliente, el intermediario y el diseñador mediante el intercambio de información clara, incluyendo bocetos o referencias personalizadas.</w:t>
-      </w:r>
-    </w:p>
-    <w:bookmarkEnd w:id="12"/>
-    <w:p>
-      <w:pPr>
         <w:pStyle w:val="Ttulo2"/>
       </w:pPr>
+      <w:bookmarkStart w:id="22" w:name="_Toc187913748"/>
       <w:r>
         <w:t xml:space="preserve">Alcance del desarrollo </w:t>
       </w:r>
       <w:r>
         <w:t>inicial</w:t>
       </w:r>
+      <w:bookmarkEnd w:id="22"/>
     </w:p>
     <w:p>
       <w:pPr>
@@ -2942,7 +3011,6 @@
           <w:lang w:val="es-CO"/>
         </w:rPr>
       </w:pPr>
-      <w:bookmarkStart w:id="13" w:name="_Toc114837654"/>
       <w:r>
         <w:rPr>
           <w:lang w:val="es-CO"/>
@@ -3004,14 +3072,15 @@
         <w:t>Herramientas de comunicación para conectar clientes, intermediarios y diseñadores.</w:t>
       </w:r>
     </w:p>
-    <w:bookmarkEnd w:id="13"/>
     <w:p>
       <w:pPr>
         <w:pStyle w:val="Ttulo2"/>
       </w:pPr>
+      <w:bookmarkStart w:id="23" w:name="_Toc187913749"/>
       <w:r>
         <w:t>Alcance de Liberaciones Posteriores Las versiones futuras pueden incluir</w:t>
       </w:r>
+      <w:bookmarkEnd w:id="23"/>
     </w:p>
     <w:p>
       <w:pPr>
@@ -3053,9 +3122,11 @@
       <w:pPr>
         <w:pStyle w:val="Ttulo2"/>
       </w:pPr>
+      <w:bookmarkStart w:id="24" w:name="_Toc187913750"/>
       <w:r>
         <w:t>Limitaciones y Exclusiones</w:t>
       </w:r>
+      <w:bookmarkEnd w:id="24"/>
     </w:p>
     <w:p>
       <w:pPr>
@@ -3131,58 +3202,39 @@
     </w:p>
     <w:p>
       <w:pPr>
-        <w:pStyle w:val="Textoindependiente"/>
-      </w:pPr>
-    </w:p>
-    <w:p>
-      <w:pPr>
-        <w:pStyle w:val="Textoindependiente"/>
-      </w:pPr>
-    </w:p>
-    <w:p>
-      <w:pPr>
-        <w:pStyle w:val="Textoindependiente"/>
-      </w:pPr>
-    </w:p>
-    <w:p>
-      <w:pPr>
-        <w:pStyle w:val="Textoindependiente"/>
-      </w:pPr>
-    </w:p>
-    <w:p>
-      <w:pPr>
-        <w:pStyle w:val="Textoindependiente"/>
-      </w:pPr>
-    </w:p>
-    <w:p>
-      <w:pPr>
-        <w:pStyle w:val="Textoindependiente"/>
-      </w:pPr>
-      <w:r>
-        <w:t>5964</w:t>
-      </w:r>
-    </w:p>
-    <w:p>
-      <w:pPr>
-        <w:pStyle w:val="Textoindependiente"/>
-      </w:pPr>
+        <w:tabs>
+          <w:tab w:val="left" w:pos="1118"/>
+        </w:tabs>
+      </w:pPr>
+    </w:p>
+    <w:p>
+      <w:pPr>
+        <w:spacing w:line="240" w:lineRule="auto"/>
+      </w:pPr>
+      <w:r>
+        <w:br w:type="page"/>
+      </w:r>
     </w:p>
     <w:p>
       <w:pPr>
         <w:pStyle w:val="Ttulo1"/>
       </w:pPr>
+      <w:bookmarkStart w:id="25" w:name="_Toc187913751"/>
       <w:r>
         <w:lastRenderedPageBreak/>
         <w:t>Contexto del negocio</w:t>
       </w:r>
+      <w:bookmarkEnd w:id="25"/>
     </w:p>
     <w:p>
       <w:pPr>
         <w:pStyle w:val="Ttulo2"/>
       </w:pPr>
+      <w:bookmarkStart w:id="26" w:name="_Toc187913752"/>
       <w:r>
         <w:t>Perfiles de los Stakeholders</w:t>
       </w:r>
+      <w:bookmarkEnd w:id="26"/>
     </w:p>
     <w:p/>
     <w:tbl>
@@ -3667,9 +3719,11 @@
       <w:pPr>
         <w:pStyle w:val="Ttulo2"/>
       </w:pPr>
+      <w:bookmarkStart w:id="27" w:name="_Toc187913753"/>
       <w:r>
         <w:t>Prioridades del proyecto</w:t>
       </w:r>
+      <w:bookmarkEnd w:id="27"/>
     </w:p>
     <w:p/>
     <w:tbl>
@@ -4349,9 +4403,11 @@
       <w:pPr>
         <w:pStyle w:val="Ttulo2"/>
       </w:pPr>
+      <w:bookmarkStart w:id="28" w:name="_Toc187913754"/>
       <w:r>
         <w:t>Consideraciones del despliegue</w:t>
       </w:r>
+      <w:bookmarkEnd w:id="28"/>
     </w:p>
     <w:p>
       <w:pPr>
@@ -7903,7 +7959,7 @@
     <w:basedOn w:val="Normal"/>
     <w:next w:val="Normal"/>
     <w:autoRedefine/>
-    <w:semiHidden/>
+    <w:uiPriority w:val="39"/>
     <w:rsid w:val="003F51AE"/>
     <w:pPr>
       <w:ind w:left="480"/>

</xml_diff>

<commit_message>
Cambios en el formato SRS
Cambios en el formato SRS
</commit_message>
<xml_diff>
--- a/Trimestre 2/4. Documento de Alcance y vision.docx
+++ b/Trimestre 2/4. Documento de Alcance y vision.docx
@@ -1954,7 +1954,13 @@
         <w:t>Enrique Pérez</w:t>
       </w:r>
       <w:r>
-        <w:t>, ofrece servicios de personalización de joyas. Sin embargo, actualmente este proceso depende de interacciones físicas o de plataformas tradicionales, lo que resulta en demoras significativas tanto para los clientes como para los vendedores. Además, la falta de herramientas digitales limita la comunicación entre los involucrados y la capacidad de los clientes para explorar opciones de diseño de manera autónoma.</w:t>
+        <w:t xml:space="preserve">, ofrece servicios de personalización de </w:t>
+      </w:r>
+      <w:r>
+        <w:t xml:space="preserve">anillos y </w:t>
+      </w:r>
+      <w:r>
+        <w:t>joyas. Sin embargo, actualmente este proceso depende de interacciones físicas o de plataformas tradicionales, lo que resulta en demoras significativas tanto para los clientes como para los vendedores. Además, la falta de herramientas digitales limita la comunicación entre los involucrados y la capacidad de los clientes para explorar opciones de diseño de manera autónoma.</w:t>
       </w:r>
     </w:p>
     <w:p>
@@ -2642,7 +2648,13 @@
         <w:t>:</w:t>
       </w:r>
       <w:r>
-        <w:t xml:space="preserve"> Plataforma de Personalización y Visualización de Joyas.</w:t>
+        <w:t xml:space="preserve"> Plataforma de Personalización y Visualización de Joyas</w:t>
+      </w:r>
+      <w:r>
+        <w:t xml:space="preserve"> (anillos)</w:t>
+      </w:r>
+      <w:r>
+        <w:t>.</w:t>
       </w:r>
       <w:r>
         <w:br/>
@@ -2666,7 +2678,13 @@
         <w:t>Que proporciona:</w:t>
       </w:r>
       <w:r>
-        <w:t xml:space="preserve"> Herramientas intuitivas para personalizar joyas, seguir el estado de los pedidos y explorar catálogos inspiradores.</w:t>
+        <w:t xml:space="preserve"> Herramientas intuitivas para personalizar </w:t>
+      </w:r>
+      <w:r>
+        <w:t>anillos</w:t>
+      </w:r>
+      <w:r>
+        <w:t>, seguir el estado de los pedidos y explorar catálogos inspiradores.</w:t>
       </w:r>
       <w:r>
         <w:br/>
@@ -3015,7 +3033,19 @@
         <w:rPr>
           <w:lang w:val="es-CO"/>
         </w:rPr>
-        <w:t>Desarrollo de un módulo de visualización de joyas personalizables.</w:t>
+        <w:t xml:space="preserve">Desarrollo de un módulo de visualización de </w:t>
+      </w:r>
+      <w:r>
+        <w:rPr>
+          <w:lang w:val="es-CO"/>
+        </w:rPr>
+        <w:t>anillos</w:t>
+      </w:r>
+      <w:r>
+        <w:rPr>
+          <w:lang w:val="es-CO"/>
+        </w:rPr>
+        <w:t xml:space="preserve"> personalizables.</w:t>
       </w:r>
     </w:p>
     <w:p>
@@ -3052,24 +3082,6 @@
           <w:lang w:val="es-CO"/>
         </w:rPr>
         <w:t>Creación de un catálogo digital con recomendaciones personalizadas.</w:t>
-      </w:r>
-    </w:p>
-    <w:p>
-      <w:pPr>
-        <w:pStyle w:val="Prrafodelista"/>
-        <w:numPr>
-          <w:ilvl w:val="0"/>
-          <w:numId w:val="23"/>
-        </w:numPr>
-        <w:rPr>
-          <w:lang w:val="es-CO"/>
-        </w:rPr>
-      </w:pPr>
-      <w:r>
-        <w:rPr>
-          <w:lang w:val="es-CO"/>
-        </w:rPr>
-        <w:t>Herramientas de comunicación para conectar clientes, intermediarios y diseñadores.</w:t>
       </w:r>
     </w:p>
     <w:p>
@@ -4266,7 +4278,7 @@
               <w:tblLook w:val="04A0" w:firstRow="1" w:lastRow="0" w:firstColumn="1" w:lastColumn="0" w:noHBand="0" w:noVBand="1"/>
             </w:tblPr>
             <w:tblGrid>
-              <w:gridCol w:w="96"/>
+              <w:gridCol w:w="110"/>
             </w:tblGrid>
             <w:tr>
               <w:trPr>
@@ -4274,7 +4286,7 @@
               </w:trPr>
               <w:tc>
                 <w:tcPr>
-                  <w:tcW w:w="0" w:type="auto"/>
+                  <w:tcW w:w="36" w:type="dxa"/>
                   <w:vAlign w:val="center"/>
                   <w:hideMark/>
                 </w:tcPr>
@@ -4319,7 +4331,7 @@
               </w:trPr>
               <w:tc>
                 <w:tcPr>
-                  <w:tcW w:w="0" w:type="auto"/>
+                  <w:tcW w:w="1974" w:type="dxa"/>
                   <w:vAlign w:val="center"/>
                   <w:hideMark/>
                 </w:tcPr>

</xml_diff>